<commit_message>
Finished part 1. Just need to make the Diagram and the document one file
</commit_message>
<xml_diff>
--- a/Team_12_Deliverable2/Part1.docx
+++ b/Team_12_Deliverable2/Part1.docx
@@ -1,41 +1,125 @@
 
 <file path=word/document.xml><?xml version="1.0" encoding="utf-8"?>
-<w:document xmlns:wpc="http://schemas.microsoft.com/office/word/2010/wordprocessingCanvas" xmlns:mo="http://schemas.microsoft.com/office/mac/office/2008/main" xmlns:mc="http://schemas.openxmlformats.org/markup-compatibility/2006" xmlns:mv="urn:schemas-microsoft-com:mac:vml" xmlns:o="urn:schemas-microsoft-com:office:office" xmlns:r="http://schemas.openxmlformats.org/officeDocument/2006/relationships" xmlns:m="http://schemas.openxmlformats.org/officeDocument/2006/math" xmlns:v="urn:schemas-microsoft-com:vml" xmlns:wp14="http://schemas.microsoft.com/office/word/2010/wordprocessingDrawing" xmlns:wp="http://schemas.openxmlformats.org/drawingml/2006/wordprocessingDrawing" xmlns:w10="urn:schemas-microsoft-com:office:word" xmlns:w="http://schemas.openxmlformats.org/wordprocessingml/2006/main" xmlns:w14="http://schemas.microsoft.com/office/word/2010/wordml" xmlns:w15="http://schemas.microsoft.com/office/word/2012/wordml" xmlns:wpg="http://schemas.microsoft.com/office/word/2010/wordprocessingGroup" xmlns:wpi="http://schemas.microsoft.com/office/word/2010/wordprocessingInk" xmlns:wne="http://schemas.microsoft.com/office/word/2006/wordml" xmlns:wps="http://schemas.microsoft.com/office/word/2010/wordprocessingShape" mc:Ignorable="w14 w15 wp14">
+<w:document xmlns:wpc="http://schemas.microsoft.com/office/word/2010/wordprocessingCanvas" xmlns:cx="http://schemas.microsoft.com/office/drawing/2014/chartex" xmlns:cx1="http://schemas.microsoft.com/office/drawing/2015/9/8/chartex" xmlns:cx2="http://schemas.microsoft.com/office/drawing/2015/10/21/chartex" xmlns:cx3="http://schemas.microsoft.com/office/drawing/2016/5/9/chartex" xmlns:cx4="http://schemas.microsoft.com/office/drawing/2016/5/10/chartex" xmlns:cx5="http://schemas.microsoft.com/office/drawing/2016/5/11/chartex" xmlns:mc="http://schemas.openxmlformats.org/markup-compatibility/2006" xmlns:o="urn:schemas-microsoft-com:office:office" xmlns:r="http://schemas.openxmlformats.org/officeDocument/2006/relationships" xmlns:m="http://schemas.openxmlformats.org/officeDocument/2006/math" xmlns:v="urn:schemas-microsoft-com:vml" xmlns:wp14="http://schemas.microsoft.com/office/word/2010/wordprocessingDrawing" xmlns:wp="http://schemas.openxmlformats.org/drawingml/2006/wordprocessingDrawing" xmlns:w10="urn:schemas-microsoft-com:office:word" xmlns:w="http://schemas.openxmlformats.org/wordprocessingml/2006/main" xmlns:w14="http://schemas.microsoft.com/office/word/2010/wordml" xmlns:w15="http://schemas.microsoft.com/office/word/2012/wordml" xmlns:w16se="http://schemas.microsoft.com/office/word/2015/wordml/symex" xmlns:wpg="http://schemas.microsoft.com/office/word/2010/wordprocessingGroup" xmlns:wpi="http://schemas.microsoft.com/office/word/2010/wordprocessingInk" xmlns:wne="http://schemas.microsoft.com/office/word/2006/wordml" xmlns:wps="http://schemas.microsoft.com/office/word/2010/wordprocessingShape" mc:Ignorable="w14 w15 w16se wp14">
   <w:body>
     <w:p>
       <w:pPr>
         <w:rPr>
-          <w:lang w:val="en-CA"/>
-        </w:rPr>
-      </w:pPr>
-      <w:r>
-        <w:rPr>
-          <w:lang w:val="en-CA"/>
-        </w:rPr>
-        <w:t>addFoodSupply(): adds food supply to the Controller. If the participant already exists, add 1 to the number.</w:t>
-      </w:r>
-    </w:p>
-    <w:p>
-      <w:pPr>
-        <w:rPr>
-          <w:lang w:val="en-CA"/>
-        </w:rPr>
-      </w:pPr>
-      <w:r>
-        <w:rPr>
-          <w:lang w:val="en-CA"/>
-        </w:rPr>
-        <w:t>removeFoodSupply(): removes food supply from the Controller. Makes sure that the number of participants is not less than 0</w:t>
-      </w:r>
-    </w:p>
-    <w:p>
-      <w:pPr>
-        <w:rPr>
-          <w:lang w:val="en-CA"/>
-        </w:rPr>
-      </w:pPr>
-      <w:r>
-        <w:rPr>
+          <w:rFonts w:ascii="Times New Roman" w:hAnsi="Times New Roman" w:cs="Times New Roman"/>
+          <w:b/>
+          <w:sz w:val="32"/>
+          <w:szCs w:val="32"/>
+          <w:u w:val="single"/>
+          <w:lang w:val="en-CA"/>
+        </w:rPr>
+      </w:pPr>
+      <w:r>
+        <w:rPr>
+          <w:rFonts w:ascii="Times New Roman" w:hAnsi="Times New Roman" w:cs="Times New Roman"/>
+          <w:b/>
+          <w:sz w:val="32"/>
+          <w:szCs w:val="32"/>
+          <w:u w:val="single"/>
+          <w:lang w:val="en-CA"/>
+        </w:rPr>
+        <w:t xml:space="preserve">Description of Architecture of Proposed Solution Including block Diagram </w:t>
+      </w:r>
+    </w:p>
+    <w:p>
+      <w:pPr>
+        <w:rPr>
+          <w:rFonts w:ascii="Times New Roman" w:hAnsi="Times New Roman" w:cs="Times New Roman"/>
+          <w:b/>
+          <w:u w:val="single"/>
+          <w:lang w:val="en-CA"/>
+        </w:rPr>
+      </w:pPr>
+    </w:p>
+    <w:p>
+      <w:pPr>
+        <w:rPr>
+          <w:rFonts w:ascii="Times New Roman" w:hAnsi="Times New Roman" w:cs="Times New Roman"/>
+          <w:u w:val="single"/>
+          <w:lang w:val="en-CA"/>
+        </w:rPr>
+      </w:pPr>
+      <w:r>
+        <w:rPr>
+          <w:rFonts w:ascii="Times New Roman" w:hAnsi="Times New Roman" w:cs="Times New Roman"/>
+          <w:u w:val="single"/>
+          <w:lang w:val="en-CA"/>
+        </w:rPr>
+        <w:t xml:space="preserve">Subsystems: </w:t>
+      </w:r>
+    </w:p>
+    <w:p>
+      <w:pPr>
+        <w:rPr>
+          <w:rFonts w:ascii="Times New Roman" w:hAnsi="Times New Roman" w:cs="Times New Roman"/>
+          <w:lang w:val="en-CA"/>
+        </w:rPr>
+      </w:pPr>
+      <w:r>
+        <w:rPr>
+          <w:rFonts w:ascii="Times New Roman" w:hAnsi="Times New Roman" w:cs="Times New Roman"/>
+          <w:lang w:val="en-CA"/>
+        </w:rPr>
+        <w:t xml:space="preserve">addFoodSupply(): adds food supply to the Controller. If the </w:t>
+      </w:r>
+      <w:r>
+        <w:rPr>
+          <w:rFonts w:ascii="Times New Roman" w:hAnsi="Times New Roman" w:cs="Times New Roman"/>
+          <w:lang w:val="en-CA"/>
+        </w:rPr>
+        <w:t>item</w:t>
+      </w:r>
+      <w:r>
+        <w:rPr>
+          <w:rFonts w:ascii="Times New Roman" w:hAnsi="Times New Roman" w:cs="Times New Roman"/>
+          <w:lang w:val="en-CA"/>
+        </w:rPr>
+        <w:t xml:space="preserve"> already exists, add 1 to the number.</w:t>
+      </w:r>
+    </w:p>
+    <w:p>
+      <w:pPr>
+        <w:rPr>
+          <w:rFonts w:ascii="Times New Roman" w:hAnsi="Times New Roman" w:cs="Times New Roman"/>
+          <w:lang w:val="en-CA"/>
+        </w:rPr>
+      </w:pPr>
+      <w:r>
+        <w:rPr>
+          <w:rFonts w:ascii="Times New Roman" w:hAnsi="Times New Roman" w:cs="Times New Roman"/>
+          <w:lang w:val="en-CA"/>
+        </w:rPr>
+        <w:t>removeFoodSupply(): removes food supply from the Controller. Makes sure</w:t>
+      </w:r>
+      <w:r>
+        <w:rPr>
+          <w:rFonts w:ascii="Times New Roman" w:hAnsi="Times New Roman" w:cs="Times New Roman"/>
+          <w:lang w:val="en-CA"/>
+        </w:rPr>
+        <w:t xml:space="preserve"> that the number of items</w:t>
+      </w:r>
+      <w:r>
+        <w:rPr>
+          <w:rFonts w:ascii="Times New Roman" w:hAnsi="Times New Roman" w:cs="Times New Roman"/>
+          <w:lang w:val="en-CA"/>
+        </w:rPr>
+        <w:t xml:space="preserve"> is not less than 0</w:t>
+      </w:r>
+    </w:p>
+    <w:p>
+      <w:pPr>
+        <w:rPr>
+          <w:rFonts w:ascii="Times New Roman" w:hAnsi="Times New Roman" w:cs="Times New Roman"/>
+          <w:lang w:val="en-CA"/>
+        </w:rPr>
+      </w:pPr>
+      <w:r>
+        <w:rPr>
+          <w:rFonts w:ascii="Times New Roman" w:hAnsi="Times New Roman" w:cs="Times New Roman"/>
           <w:lang w:val="en-CA"/>
         </w:rPr>
         <w:t>viewSupply(): shows a list of supply</w:t>
@@ -44,18 +128,21 @@
     <w:p>
       <w:pPr>
         <w:rPr>
-          <w:lang w:val="en-CA"/>
-        </w:rPr>
-      </w:pPr>
-    </w:p>
-    <w:p>
-      <w:pPr>
-        <w:rPr>
-          <w:lang w:val="en-CA"/>
-        </w:rPr>
-      </w:pPr>
-      <w:r>
-        <w:rPr>
+          <w:rFonts w:ascii="Times New Roman" w:hAnsi="Times New Roman" w:cs="Times New Roman"/>
+          <w:lang w:val="en-CA"/>
+        </w:rPr>
+      </w:pPr>
+    </w:p>
+    <w:p>
+      <w:pPr>
+        <w:rPr>
+          <w:rFonts w:ascii="Times New Roman" w:hAnsi="Times New Roman" w:cs="Times New Roman"/>
+          <w:lang w:val="en-CA"/>
+        </w:rPr>
+      </w:pPr>
+      <w:r>
+        <w:rPr>
+          <w:rFonts w:ascii="Times New Roman" w:hAnsi="Times New Roman" w:cs="Times New Roman"/>
           <w:lang w:val="en-CA"/>
         </w:rPr>
         <w:t>addEquipment(): adds equipment to the Controller. If the equipment already exists, add 1 to the number.</w:t>
@@ -64,31 +151,50 @@
     <w:p>
       <w:pPr>
         <w:rPr>
-          <w:lang w:val="en-CA"/>
-        </w:rPr>
-      </w:pPr>
-      <w:r>
-        <w:rPr>
-          <w:lang w:val="en-CA"/>
-        </w:rPr>
-        <w:t>removeEquipment(); removes equipment from the Controller. Makes sure that the number of participants is not less than 0.</w:t>
-      </w:r>
-    </w:p>
-    <w:p>
-      <w:pPr>
-        <w:rPr>
-          <w:lang w:val="en-CA"/>
-        </w:rPr>
-      </w:pPr>
-    </w:p>
-    <w:p>
-      <w:pPr>
-        <w:rPr>
-          <w:lang w:val="en-CA"/>
-        </w:rPr>
-      </w:pPr>
-      <w:r>
-        <w:rPr>
+          <w:rFonts w:ascii="Times New Roman" w:hAnsi="Times New Roman" w:cs="Times New Roman"/>
+          <w:lang w:val="en-CA"/>
+        </w:rPr>
+      </w:pPr>
+      <w:r>
+        <w:rPr>
+          <w:rFonts w:ascii="Times New Roman" w:hAnsi="Times New Roman" w:cs="Times New Roman"/>
+          <w:lang w:val="en-CA"/>
+        </w:rPr>
+        <w:t>removeEquipment(); removes equipment from the Controller. Makes sure</w:t>
+      </w:r>
+      <w:r>
+        <w:rPr>
+          <w:rFonts w:ascii="Times New Roman" w:hAnsi="Times New Roman" w:cs="Times New Roman"/>
+          <w:lang w:val="en-CA"/>
+        </w:rPr>
+        <w:t xml:space="preserve"> that the number of items</w:t>
+      </w:r>
+      <w:r>
+        <w:rPr>
+          <w:rFonts w:ascii="Times New Roman" w:hAnsi="Times New Roman" w:cs="Times New Roman"/>
+          <w:lang w:val="en-CA"/>
+        </w:rPr>
+        <w:t xml:space="preserve"> is not less than 0.</w:t>
+      </w:r>
+    </w:p>
+    <w:p>
+      <w:pPr>
+        <w:rPr>
+          <w:rFonts w:ascii="Times New Roman" w:hAnsi="Times New Roman" w:cs="Times New Roman"/>
+          <w:lang w:val="en-CA"/>
+        </w:rPr>
+      </w:pPr>
+    </w:p>
+    <w:p>
+      <w:pPr>
+        <w:rPr>
+          <w:rFonts w:ascii="Times New Roman" w:hAnsi="Times New Roman" w:cs="Times New Roman"/>
+          <w:lang w:val="en-CA"/>
+        </w:rPr>
+      </w:pPr>
+      <w:r>
+        <w:rPr>
+          <w:rFonts w:ascii="Times New Roman" w:hAnsi="Times New Roman" w:cs="Times New Roman"/>
           <w:lang w:val="en-CA"/>
         </w:rPr>
         <w:t>addEmployee(): adds employee to the Controller. If the employee already exists, add 1 to the number.</w:t>
@@ -97,24 +203,42 @@
     <w:p>
       <w:pPr>
         <w:rPr>
-          <w:lang w:val="en-CA"/>
-        </w:rPr>
-      </w:pPr>
-      <w:r>
-        <w:rPr>
-          <w:lang w:val="en-CA"/>
-        </w:rPr>
-        <w:t>removeEmployee(): removes employee from the Controller. Makes sure that the number of participants is not less than 0.</w:t>
-      </w:r>
-    </w:p>
-    <w:p>
-      <w:pPr>
-        <w:rPr>
-          <w:lang w:val="en-CA"/>
-        </w:rPr>
-      </w:pPr>
-      <w:r>
-        <w:rPr>
+          <w:rFonts w:ascii="Times New Roman" w:hAnsi="Times New Roman" w:cs="Times New Roman"/>
+          <w:lang w:val="en-CA"/>
+        </w:rPr>
+      </w:pPr>
+      <w:r>
+        <w:rPr>
+          <w:rFonts w:ascii="Times New Roman" w:hAnsi="Times New Roman" w:cs="Times New Roman"/>
+          <w:lang w:val="en-CA"/>
+        </w:rPr>
+        <w:t>removeEmployee(): removes employee from the Controller. Makes sur</w:t>
+      </w:r>
+      <w:r>
+        <w:rPr>
+          <w:rFonts w:ascii="Times New Roman" w:hAnsi="Times New Roman" w:cs="Times New Roman"/>
+          <w:lang w:val="en-CA"/>
+        </w:rPr>
+        <w:t>e that the number of employee</w:t>
+      </w:r>
+      <w:r>
+        <w:rPr>
+          <w:rFonts w:ascii="Times New Roman" w:hAnsi="Times New Roman" w:cs="Times New Roman"/>
+          <w:lang w:val="en-CA"/>
+        </w:rPr>
+        <w:t>s is not less than 0.</w:t>
+      </w:r>
+    </w:p>
+    <w:p>
+      <w:pPr>
+        <w:rPr>
+          <w:rFonts w:ascii="Times New Roman" w:hAnsi="Times New Roman" w:cs="Times New Roman"/>
+          <w:lang w:val="en-CA"/>
+        </w:rPr>
+      </w:pPr>
+      <w:r>
+        <w:rPr>
+          <w:rFonts w:ascii="Times New Roman" w:hAnsi="Times New Roman" w:cs="Times New Roman"/>
           <w:lang w:val="en-CA"/>
         </w:rPr>
         <w:t>viewEmployees(): shows a list of the employees</w:t>
@@ -123,18 +247,21 @@
     <w:p>
       <w:pPr>
         <w:rPr>
-          <w:lang w:val="en-CA"/>
-        </w:rPr>
-      </w:pPr>
-    </w:p>
-    <w:p>
-      <w:pPr>
-        <w:rPr>
-          <w:lang w:val="en-CA"/>
-        </w:rPr>
-      </w:pPr>
-      <w:r>
-        <w:rPr>
+          <w:rFonts w:ascii="Times New Roman" w:hAnsi="Times New Roman" w:cs="Times New Roman"/>
+          <w:lang w:val="en-CA"/>
+        </w:rPr>
+      </w:pPr>
+    </w:p>
+    <w:p>
+      <w:pPr>
+        <w:rPr>
+          <w:rFonts w:ascii="Times New Roman" w:hAnsi="Times New Roman" w:cs="Times New Roman"/>
+          <w:lang w:val="en-CA"/>
+        </w:rPr>
+      </w:pPr>
+      <w:r>
+        <w:rPr>
+          <w:rFonts w:ascii="Times New Roman" w:hAnsi="Times New Roman" w:cs="Times New Roman"/>
           <w:lang w:val="en-CA"/>
         </w:rPr>
         <w:t>assignSchedule(): assigns schedule to an employee</w:t>
@@ -143,11 +270,13 @@
     <w:p>
       <w:pPr>
         <w:rPr>
-          <w:lang w:val="en-CA"/>
-        </w:rPr>
-      </w:pPr>
-      <w:r>
-        <w:rPr>
+          <w:rFonts w:ascii="Times New Roman" w:hAnsi="Times New Roman" w:cs="Times New Roman"/>
+          <w:lang w:val="en-CA"/>
+        </w:rPr>
+      </w:pPr>
+      <w:r>
+        <w:rPr>
+          <w:rFonts w:ascii="Times New Roman" w:hAnsi="Times New Roman" w:cs="Times New Roman"/>
           <w:lang w:val="en-CA"/>
         </w:rPr>
         <w:t>viewSchedule(): shows the schedule</w:t>
@@ -156,11 +285,13 @@
     <w:p>
       <w:pPr>
         <w:rPr>
-          <w:lang w:val="en-CA"/>
-        </w:rPr>
-      </w:pPr>
-      <w:r>
-        <w:rPr>
+          <w:rFonts w:ascii="Times New Roman" w:hAnsi="Times New Roman" w:cs="Times New Roman"/>
+          <w:lang w:val="en-CA"/>
+        </w:rPr>
+      </w:pPr>
+      <w:r>
+        <w:rPr>
+          <w:rFonts w:ascii="Times New Roman" w:hAnsi="Times New Roman" w:cs="Times New Roman"/>
           <w:lang w:val="en-CA"/>
         </w:rPr>
         <w:t>getMonth(): returns a month based off the number given</w:t>
@@ -169,43 +300,21 @@
     <w:p>
       <w:pPr>
         <w:rPr>
-          <w:lang w:val="en-CA"/>
-        </w:rPr>
-      </w:pPr>
-      <w:r>
-        <w:rPr>
-          <w:lang w:val="en-CA"/>
-        </w:rPr>
-        <w:t>calculateSched</w:t>
-      </w:r>
-      <w:r>
-        <w:rPr>
-          <w:lang w:val="en-CA"/>
-        </w:rPr>
-        <w:t>()</w:t>
-      </w:r>
-      <w:r>
-        <w:rPr>
-          <w:lang w:val="en-CA"/>
-        </w:rPr>
-        <w:t>:</w:t>
-      </w:r>
-    </w:p>
-    <w:p>
-      <w:pPr>
-        <w:rPr>
-          <w:lang w:val="en-CA"/>
-        </w:rPr>
-      </w:pPr>
-    </w:p>
-    <w:p>
-      <w:pPr>
-        <w:rPr>
-          <w:lang w:val="en-CA"/>
-        </w:rPr>
-      </w:pPr>
-      <w:r>
-        <w:rPr>
+          <w:rFonts w:ascii="Times New Roman" w:hAnsi="Times New Roman" w:cs="Times New Roman"/>
+          <w:lang w:val="en-CA"/>
+        </w:rPr>
+      </w:pPr>
+    </w:p>
+    <w:p>
+      <w:pPr>
+        <w:rPr>
+          <w:rFonts w:ascii="Times New Roman" w:hAnsi="Times New Roman" w:cs="Times New Roman"/>
+          <w:lang w:val="en-CA"/>
+        </w:rPr>
+      </w:pPr>
+      <w:r>
+        <w:rPr>
+          <w:rFonts w:ascii="Times New Roman" w:hAnsi="Times New Roman" w:cs="Times New Roman"/>
           <w:lang w:val="en-CA"/>
         </w:rPr>
         <w:t>addMenuItem(): create a new menu item</w:t>
@@ -214,11 +323,13 @@
     <w:p>
       <w:pPr>
         <w:rPr>
-          <w:lang w:val="en-CA"/>
-        </w:rPr>
-      </w:pPr>
-      <w:r>
-        <w:rPr>
+          <w:rFonts w:ascii="Times New Roman" w:hAnsi="Times New Roman" w:cs="Times New Roman"/>
+          <w:lang w:val="en-CA"/>
+        </w:rPr>
+      </w:pPr>
+      <w:r>
+        <w:rPr>
+          <w:rFonts w:ascii="Times New Roman" w:hAnsi="Times New Roman" w:cs="Times New Roman"/>
           <w:lang w:val="en-CA"/>
         </w:rPr>
         <w:t xml:space="preserve">claimOrder(): select the food </w:t>
@@ -227,18 +338,21 @@
     <w:p>
       <w:pPr>
         <w:rPr>
-          <w:lang w:val="en-CA"/>
-        </w:rPr>
-      </w:pPr>
-    </w:p>
-    <w:p>
-      <w:pPr>
-        <w:rPr>
-          <w:lang w:val="en-CA"/>
-        </w:rPr>
-      </w:pPr>
-      <w:r>
-        <w:rPr>
+          <w:rFonts w:ascii="Times New Roman" w:hAnsi="Times New Roman" w:cs="Times New Roman"/>
+          <w:lang w:val="en-CA"/>
+        </w:rPr>
+      </w:pPr>
+    </w:p>
+    <w:p>
+      <w:pPr>
+        <w:rPr>
+          <w:rFonts w:ascii="Times New Roman" w:hAnsi="Times New Roman" w:cs="Times New Roman"/>
+          <w:lang w:val="en-CA"/>
+        </w:rPr>
+      </w:pPr>
+      <w:r>
+        <w:rPr>
+          <w:rFonts w:ascii="Times New Roman" w:hAnsi="Times New Roman" w:cs="Times New Roman"/>
           <w:lang w:val="en-CA"/>
         </w:rPr>
         <w:t>viewPopularityReport(): shows popularity report based off the orders</w:t>
@@ -247,46 +361,430 @@
     <w:p>
       <w:pPr>
         <w:rPr>
-          <w:lang w:val="en-CA"/>
-        </w:rPr>
-      </w:pPr>
-    </w:p>
-    <w:p>
-      <w:pPr>
-        <w:rPr>
-          <w:lang w:val="en-CA"/>
-        </w:rPr>
-      </w:pPr>
-      <w:r>
-        <w:rPr>
+          <w:rFonts w:ascii="Times New Roman" w:hAnsi="Times New Roman" w:cs="Times New Roman"/>
+          <w:u w:val="single"/>
+          <w:lang w:val="en-CA"/>
+        </w:rPr>
+      </w:pPr>
+    </w:p>
+    <w:p>
+      <w:pPr>
+        <w:rPr>
+          <w:rFonts w:ascii="Times New Roman" w:hAnsi="Times New Roman" w:cs="Times New Roman"/>
+          <w:u w:val="single"/>
+          <w:lang w:val="en-CA"/>
+        </w:rPr>
+      </w:pPr>
+      <w:r>
+        <w:rPr>
+          <w:rFonts w:ascii="Times New Roman" w:hAnsi="Times New Roman" w:cs="Times New Roman"/>
+          <w:u w:val="single"/>
+          <w:lang w:val="en-CA"/>
+        </w:rPr>
+        <w:t xml:space="preserve">Discussion: </w:t>
+      </w:r>
+    </w:p>
+    <w:p>
+      <w:pPr>
+        <w:rPr>
+          <w:rFonts w:ascii="Times New Roman" w:hAnsi="Times New Roman" w:cs="Times New Roman"/>
+          <w:lang w:val="en-CA"/>
+        </w:rPr>
+      </w:pPr>
+    </w:p>
+    <w:p>
+      <w:pPr>
+        <w:rPr>
+          <w:rFonts w:ascii="Times New Roman" w:hAnsi="Times New Roman" w:cs="Times New Roman"/>
+          <w:lang w:val="en-CA"/>
+        </w:rPr>
+      </w:pPr>
+      <w:r>
+        <w:rPr>
+          <w:rFonts w:ascii="Times New Roman" w:hAnsi="Times New Roman" w:cs="Times New Roman"/>
           <w:lang w:val="en-CA"/>
         </w:rPr>
         <w:t xml:space="preserve">This FoodTruckManager uses the MVC architectural pattern. This style was applied because there would be a singleton </w:t>
       </w:r>
       <w:r>
         <w:rPr>
+          <w:rFonts w:ascii="Times New Roman" w:hAnsi="Times New Roman" w:cs="Times New Roman"/>
           <w:lang w:val="en-CA"/>
         </w:rPr>
         <w:t>Manager and the Model is dependent on the View which is dependent on the Controller.</w:t>
       </w:r>
       <w:r>
         <w:rPr>
+          <w:rFonts w:ascii="Times New Roman" w:hAnsi="Times New Roman" w:cs="Times New Roman"/>
           <w:lang w:val="en-CA"/>
         </w:rPr>
         <w:t xml:space="preserve"> </w:t>
       </w:r>
       <w:r>
         <w:rPr>
+          <w:rFonts w:ascii="Times New Roman" w:hAnsi="Times New Roman" w:cs="Times New Roman"/>
           <w:lang w:val="en-CA"/>
         </w:rPr>
         <w:t>The same architecture is used in the desktop, mobile and web applications. The only difference is the view based on the platform</w:t>
       </w:r>
       <w:r>
         <w:rPr>
+          <w:rFonts w:ascii="Times New Roman" w:hAnsi="Times New Roman" w:cs="Times New Roman"/>
           <w:lang w:val="en-CA"/>
         </w:rPr>
         <w:t>.</w:t>
       </w:r>
+      <w:r>
+        <w:rPr>
+          <w:rFonts w:ascii="Times New Roman" w:hAnsi="Times New Roman" w:cs="Times New Roman"/>
+          <w:lang w:val="en-CA"/>
+        </w:rPr>
+        <w:t xml:space="preserve"> Furthermore, this pattern is being applied because the design of this application is very similar to that of assignment 1 and so we decided that this would be the best option. The use of singleton is a plus for this system since we know that only one instance of the manager is needed and the application can easily access the information using the getInstance() method.</w:t>
+      </w:r>
+    </w:p>
+    <w:p>
+      <w:pPr>
+        <w:rPr>
+          <w:rFonts w:ascii="Times New Roman" w:hAnsi="Times New Roman" w:cs="Times New Roman"/>
+          <w:lang w:val="en-CA"/>
+        </w:rPr>
+      </w:pPr>
+      <w:r>
+        <w:rPr>
+          <w:rFonts w:ascii="Times New Roman" w:hAnsi="Times New Roman" w:cs="Times New Roman"/>
+          <w:lang w:val="en-CA"/>
+        </w:rPr>
+        <w:t xml:space="preserve">All the data is being shared by all the components using the singleton style. This allows every method the capacity to access all the data saved through persistenceXstream. </w:t>
+      </w:r>
+      <w:r>
+        <w:rPr>
+          <w:rFonts w:ascii="Times New Roman" w:hAnsi="Times New Roman" w:cs="Times New Roman"/>
+          <w:lang w:val="en-CA"/>
+        </w:rPr>
+        <w:t>The view is altered by the user and this sends the user interactions to the controller which then executes the appropriate functionality. After that, the controller updates the view and waits for more user input. If an error were to occur the controller would update the view to communicate this.</w:t>
+      </w:r>
+      <w:r>
+        <w:rPr>
+          <w:rFonts w:ascii="Times New Roman" w:hAnsi="Times New Roman" w:cs="Times New Roman"/>
+          <w:lang w:val="en-CA"/>
+        </w:rPr>
+        <w:t xml:space="preserve"> The state of the model is then changed and the umple generated model is used. The state is then </w:t>
+      </w:r>
+      <w:r>
+        <w:rPr>
+          <w:rFonts w:ascii="Times New Roman" w:hAnsi="Times New Roman" w:cs="Times New Roman"/>
+          <w:lang w:val="en-CA"/>
+        </w:rPr>
+        <w:lastRenderedPageBreak/>
+        <w:t xml:space="preserve">updated and the Model then updates the persistence layer if any changes are to be </w:t>
+      </w:r>
+      <w:r>
+        <w:rPr>
+          <w:rFonts w:ascii="Times New Roman" w:hAnsi="Times New Roman" w:cs="Times New Roman"/>
+          <w:lang w:val="en-CA"/>
+        </w:rPr>
+        <w:t>committed</w:t>
+      </w:r>
+      <w:r>
+        <w:rPr>
+          <w:rFonts w:ascii="Times New Roman" w:hAnsi="Times New Roman" w:cs="Times New Roman"/>
+          <w:lang w:val="en-CA"/>
+        </w:rPr>
+        <w:t xml:space="preserve">. The view then gets its current state from the model to check if any changes were made to the persistence file. For example, is an employee was added, the model state was changed and this new employee has been saved to the xml file. The view needs to access the xml file through the model </w:t>
+      </w:r>
+      <w:r>
+        <w:rPr>
+          <w:rFonts w:ascii="Times New Roman" w:hAnsi="Times New Roman" w:cs="Times New Roman"/>
+          <w:lang w:val="en-CA"/>
+        </w:rPr>
+        <w:t>to</w:t>
+      </w:r>
+      <w:r>
+        <w:rPr>
+          <w:rFonts w:ascii="Times New Roman" w:hAnsi="Times New Roman" w:cs="Times New Roman"/>
+          <w:lang w:val="en-CA"/>
+        </w:rPr>
+        <w:t xml:space="preserve"> give the user the list of current employees if the user wishes to then do something to that employee’s data. </w:t>
+      </w:r>
+    </w:p>
+    <w:p>
+      <w:pPr>
+        <w:rPr>
+          <w:rFonts w:ascii="Times New Roman" w:hAnsi="Times New Roman" w:cs="Times New Roman"/>
+          <w:lang w:val="en-CA"/>
+        </w:rPr>
+      </w:pPr>
+      <w:r>
+        <w:rPr>
+          <w:rFonts w:ascii="Times New Roman" w:hAnsi="Times New Roman" w:cs="Times New Roman"/>
+          <w:lang w:val="en-CA"/>
+        </w:rPr>
+        <w:t xml:space="preserve">Other architectures styles were not applied for the simple reason that MVC was best suited to this situation. Since the three platforms did not need to be linked or connected to a server, the client-server architecture yields no benefits. Layered architecture would be a pain to implement mainly due to the way that all the data is shared. Therefore, the repository architecture wasn’t applied either. Finally, pipe and filter was not used because the processing of information in this case was simple enough to be handled by MVC. Pipe and filter is useful for more complex systems where several steps of data processing occur and that is not the case here. </w:t>
+      </w:r>
+    </w:p>
+    <w:p>
+      <w:pPr>
+        <w:rPr>
+          <w:rFonts w:ascii="Times New Roman" w:hAnsi="Times New Roman" w:cs="Times New Roman"/>
+          <w:lang w:val="en-CA"/>
+        </w:rPr>
+      </w:pPr>
+    </w:p>
+    <w:p>
+      <w:pPr>
+        <w:rPr>
+          <w:rFonts w:ascii="Times New Roman" w:hAnsi="Times New Roman" w:cs="Times New Roman"/>
+          <w:lang w:val="en-CA"/>
+        </w:rPr>
+      </w:pPr>
+    </w:p>
+    <w:p>
+      <w:pPr>
+        <w:rPr>
+          <w:rFonts w:ascii="Times New Roman" w:hAnsi="Times New Roman" w:cs="Times New Roman"/>
+          <w:lang w:val="en-CA"/>
+        </w:rPr>
+      </w:pPr>
+    </w:p>
+    <w:p>
+      <w:pPr>
+        <w:rPr>
+          <w:rFonts w:ascii="Times New Roman" w:hAnsi="Times New Roman" w:cs="Times New Roman"/>
+          <w:lang w:val="en-CA"/>
+        </w:rPr>
+      </w:pPr>
+    </w:p>
+    <w:p>
+      <w:pPr>
+        <w:rPr>
+          <w:rFonts w:ascii="Times New Roman" w:hAnsi="Times New Roman" w:cs="Times New Roman"/>
+          <w:lang w:val="en-CA"/>
+        </w:rPr>
+      </w:pPr>
+    </w:p>
+    <w:p>
+      <w:pPr>
+        <w:rPr>
+          <w:rFonts w:ascii="Times New Roman" w:hAnsi="Times New Roman" w:cs="Times New Roman"/>
+          <w:lang w:val="en-CA"/>
+        </w:rPr>
+      </w:pPr>
+    </w:p>
+    <w:p>
+      <w:pPr>
+        <w:rPr>
+          <w:rFonts w:ascii="Times New Roman" w:hAnsi="Times New Roman" w:cs="Times New Roman"/>
+          <w:lang w:val="en-CA"/>
+        </w:rPr>
+      </w:pPr>
+    </w:p>
+    <w:p>
+      <w:pPr>
+        <w:rPr>
+          <w:rFonts w:ascii="Times New Roman" w:hAnsi="Times New Roman" w:cs="Times New Roman"/>
+          <w:lang w:val="en-CA"/>
+        </w:rPr>
+      </w:pPr>
+    </w:p>
+    <w:p>
+      <w:pPr>
+        <w:rPr>
+          <w:rFonts w:ascii="Times New Roman" w:hAnsi="Times New Roman" w:cs="Times New Roman"/>
+          <w:lang w:val="en-CA"/>
+        </w:rPr>
+      </w:pPr>
+    </w:p>
+    <w:p>
+      <w:pPr>
+        <w:rPr>
+          <w:rFonts w:ascii="Times New Roman" w:hAnsi="Times New Roman" w:cs="Times New Roman"/>
+          <w:lang w:val="en-CA"/>
+        </w:rPr>
+      </w:pPr>
+    </w:p>
+    <w:p>
+      <w:pPr>
+        <w:rPr>
+          <w:rFonts w:ascii="Times New Roman" w:hAnsi="Times New Roman" w:cs="Times New Roman"/>
+          <w:lang w:val="en-CA"/>
+        </w:rPr>
+      </w:pPr>
+    </w:p>
+    <w:p>
+      <w:pPr>
+        <w:rPr>
+          <w:rFonts w:ascii="Times New Roman" w:hAnsi="Times New Roman" w:cs="Times New Roman"/>
+          <w:lang w:val="en-CA"/>
+        </w:rPr>
+      </w:pPr>
+    </w:p>
+    <w:p>
+      <w:pPr>
+        <w:rPr>
+          <w:rFonts w:ascii="Times New Roman" w:hAnsi="Times New Roman" w:cs="Times New Roman"/>
+          <w:lang w:val="en-CA"/>
+        </w:rPr>
+      </w:pPr>
+    </w:p>
+    <w:p>
+      <w:pPr>
+        <w:rPr>
+          <w:rFonts w:ascii="Times New Roman" w:hAnsi="Times New Roman" w:cs="Times New Roman"/>
+          <w:lang w:val="en-CA"/>
+        </w:rPr>
+      </w:pPr>
+    </w:p>
+    <w:p>
+      <w:pPr>
+        <w:rPr>
+          <w:rFonts w:ascii="Times New Roman" w:hAnsi="Times New Roman" w:cs="Times New Roman"/>
+          <w:lang w:val="en-CA"/>
+        </w:rPr>
+      </w:pPr>
+    </w:p>
+    <w:p>
+      <w:pPr>
+        <w:rPr>
+          <w:rFonts w:ascii="Times New Roman" w:hAnsi="Times New Roman" w:cs="Times New Roman"/>
+          <w:lang w:val="en-CA"/>
+        </w:rPr>
+      </w:pPr>
+    </w:p>
+    <w:p>
+      <w:pPr>
+        <w:rPr>
+          <w:rFonts w:ascii="Times New Roman" w:hAnsi="Times New Roman" w:cs="Times New Roman"/>
+          <w:lang w:val="en-CA"/>
+        </w:rPr>
+      </w:pPr>
+    </w:p>
+    <w:p>
+      <w:pPr>
+        <w:rPr>
+          <w:rFonts w:ascii="Times New Roman" w:hAnsi="Times New Roman" w:cs="Times New Roman"/>
+          <w:lang w:val="en-CA"/>
+        </w:rPr>
+      </w:pPr>
+    </w:p>
+    <w:p>
+      <w:pPr>
+        <w:rPr>
+          <w:rFonts w:ascii="Times New Roman" w:hAnsi="Times New Roman" w:cs="Times New Roman"/>
+          <w:lang w:val="en-CA"/>
+        </w:rPr>
+      </w:pPr>
+    </w:p>
+    <w:p>
+      <w:pPr>
+        <w:rPr>
+          <w:rFonts w:ascii="Times New Roman" w:hAnsi="Times New Roman" w:cs="Times New Roman"/>
+          <w:lang w:val="en-CA"/>
+        </w:rPr>
+      </w:pPr>
+    </w:p>
+    <w:p>
+      <w:pPr>
+        <w:rPr>
+          <w:rFonts w:ascii="Times New Roman" w:hAnsi="Times New Roman" w:cs="Times New Roman"/>
+          <w:lang w:val="en-CA"/>
+        </w:rPr>
+      </w:pPr>
+    </w:p>
+    <w:p>
+      <w:pPr>
+        <w:rPr>
+          <w:rFonts w:ascii="Times New Roman" w:hAnsi="Times New Roman" w:cs="Times New Roman"/>
+          <w:lang w:val="en-CA"/>
+        </w:rPr>
+      </w:pPr>
+    </w:p>
+    <w:p>
+      <w:pPr>
+        <w:rPr>
+          <w:rFonts w:ascii="Times New Roman" w:hAnsi="Times New Roman" w:cs="Times New Roman"/>
+          <w:lang w:val="en-CA"/>
+        </w:rPr>
+      </w:pPr>
+    </w:p>
+    <w:p>
+      <w:pPr>
+        <w:rPr>
+          <w:rFonts w:ascii="Times New Roman" w:hAnsi="Times New Roman" w:cs="Times New Roman"/>
+          <w:lang w:val="en-CA"/>
+        </w:rPr>
+      </w:pPr>
+    </w:p>
+    <w:p>
+      <w:pPr>
+        <w:rPr>
+          <w:rFonts w:ascii="Times New Roman" w:hAnsi="Times New Roman" w:cs="Times New Roman"/>
+          <w:lang w:val="en-CA"/>
+        </w:rPr>
+      </w:pPr>
+    </w:p>
+    <w:p>
+      <w:pPr>
+        <w:rPr>
+          <w:rFonts w:ascii="Times New Roman" w:hAnsi="Times New Roman" w:cs="Times New Roman"/>
+          <w:lang w:val="en-CA"/>
+        </w:rPr>
+      </w:pPr>
+    </w:p>
+    <w:p>
+      <w:pPr>
+        <w:rPr>
+          <w:rFonts w:ascii="Times New Roman" w:hAnsi="Times New Roman" w:cs="Times New Roman"/>
+          <w:lang w:val="en-CA"/>
+        </w:rPr>
+      </w:pPr>
+    </w:p>
+    <w:p>
+      <w:pPr>
+        <w:rPr>
+          <w:rFonts w:ascii="Times New Roman" w:hAnsi="Times New Roman" w:cs="Times New Roman"/>
+          <w:lang w:val="en-CA"/>
+        </w:rPr>
+      </w:pPr>
+    </w:p>
+    <w:p>
+      <w:pPr>
+        <w:rPr>
+          <w:rFonts w:ascii="Times New Roman" w:hAnsi="Times New Roman" w:cs="Times New Roman"/>
+          <w:lang w:val="en-CA"/>
+        </w:rPr>
+      </w:pPr>
+    </w:p>
+    <w:p>
+      <w:pPr>
+        <w:rPr>
+          <w:rFonts w:ascii="Times New Roman" w:hAnsi="Times New Roman" w:cs="Times New Roman"/>
+          <w:lang w:val="en-CA"/>
+        </w:rPr>
+      </w:pPr>
+    </w:p>
+    <w:p>
+      <w:pPr>
+        <w:rPr>
+          <w:rFonts w:ascii="Times New Roman" w:hAnsi="Times New Roman" w:cs="Times New Roman"/>
+          <w:lang w:val="en-CA"/>
+        </w:rPr>
+      </w:pPr>
+    </w:p>
+    <w:p>
+      <w:pPr>
+        <w:rPr>
+          <w:rFonts w:ascii="Times New Roman" w:hAnsi="Times New Roman" w:cs="Times New Roman"/>
+          <w:lang w:val="en-CA"/>
+        </w:rPr>
+      </w:pPr>
+    </w:p>
+    <w:p>
+      <w:pPr>
+        <w:rPr>
+          <w:rFonts w:ascii="Times New Roman" w:hAnsi="Times New Roman" w:cs="Times New Roman"/>
+          <w:lang w:val="en-CA"/>
+        </w:rPr>
+      </w:pPr>
       <w:bookmarkStart w:id="0" w:name="_GoBack"/>
       <w:bookmarkEnd w:id="0"/>
     </w:p>
@@ -301,7 +799,7 @@
 </file>
 
 <file path=word/styles.xml><?xml version="1.0" encoding="utf-8"?>
-<w:styles xmlns:mc="http://schemas.openxmlformats.org/markup-compatibility/2006" xmlns:r="http://schemas.openxmlformats.org/officeDocument/2006/relationships" xmlns:w="http://schemas.openxmlformats.org/wordprocessingml/2006/main" xmlns:w14="http://schemas.microsoft.com/office/word/2010/wordml" xmlns:w15="http://schemas.microsoft.com/office/word/2012/wordml" mc:Ignorable="w14 w15">
+<w:styles xmlns:mc="http://schemas.openxmlformats.org/markup-compatibility/2006" xmlns:r="http://schemas.openxmlformats.org/officeDocument/2006/relationships" xmlns:w="http://schemas.openxmlformats.org/wordprocessingml/2006/main" xmlns:w14="http://schemas.microsoft.com/office/word/2010/wordml" xmlns:w15="http://schemas.microsoft.com/office/word/2012/wordml" xmlns:w16se="http://schemas.microsoft.com/office/word/2015/wordml/symex" mc:Ignorable="w14 w15 w16se">
   <w:docDefaults>
     <w:rPrDefault>
       <w:rPr>
@@ -313,7 +811,7 @@
     </w:rPrDefault>
     <w:pPrDefault/>
   </w:docDefaults>
-  <w:latentStyles w:defLockedState="0" w:defUIPriority="99" w:defSemiHidden="0" w:defUnhideWhenUsed="0" w:defQFormat="0" w:count="380">
+  <w:latentStyles w:defLockedState="0" w:defUIPriority="99" w:defSemiHidden="0" w:defUnhideWhenUsed="0" w:defQFormat="0" w:count="374">
     <w:lsdException w:name="Normal" w:uiPriority="0" w:qFormat="1"/>
     <w:lsdException w:name="heading 1" w:uiPriority="9" w:qFormat="1"/>
     <w:lsdException w:name="heading 2" w:semiHidden="1" w:uiPriority="9" w:unhideWhenUsed="1" w:qFormat="1"/>
@@ -470,15 +968,6 @@
     <w:lsdException w:name="Balloon Text" w:semiHidden="1" w:unhideWhenUsed="1"/>
     <w:lsdException w:name="Table Grid" w:uiPriority="39"/>
     <w:lsdException w:name="Table Theme" w:semiHidden="1" w:unhideWhenUsed="1"/>
-    <w:lsdException w:name="Note Level 1" w:semiHidden="1" w:unhideWhenUsed="1"/>
-    <w:lsdException w:name="Note Level 2" w:semiHidden="1" w:unhideWhenUsed="1"/>
-    <w:lsdException w:name="Note Level 3" w:semiHidden="1" w:unhideWhenUsed="1"/>
-    <w:lsdException w:name="Note Level 4" w:semiHidden="1" w:unhideWhenUsed="1"/>
-    <w:lsdException w:name="Note Level 5" w:semiHidden="1" w:unhideWhenUsed="1"/>
-    <w:lsdException w:name="Note Level 6" w:semiHidden="1" w:unhideWhenUsed="1"/>
-    <w:lsdException w:name="Note Level 7" w:semiHidden="1" w:unhideWhenUsed="1"/>
-    <w:lsdException w:name="Note Level 8" w:semiHidden="1" w:unhideWhenUsed="1"/>
-    <w:lsdException w:name="Note Level 9" w:semiHidden="1" w:unhideWhenUsed="1"/>
     <w:lsdException w:name="Placeholder Text" w:semiHidden="1"/>
     <w:lsdException w:name="No Spacing" w:uiPriority="1" w:qFormat="1"/>
     <w:lsdException w:name="Light Shading" w:uiPriority="60"/>

</xml_diff>

<commit_message>
Added updated block diagrams and finished part1
</commit_message>
<xml_diff>
--- a/Team_12_Deliverable2/Part1.docx
+++ b/Team_12_Deliverable2/Part1.docx
@@ -394,6 +394,7 @@
     </w:p>
     <w:p>
       <w:pPr>
+        <w:ind w:firstLine="720"/>
         <w:rPr>
           <w:rFonts w:ascii="Times New Roman" w:hAnsi="Times New Roman" w:cs="Times New Roman"/>
           <w:lang w:val="en-CA"/>
@@ -444,6 +445,7 @@
     </w:p>
     <w:p>
       <w:pPr>
+        <w:ind w:firstLine="720"/>
         <w:rPr>
           <w:rFonts w:ascii="Times New Roman" w:hAnsi="Times New Roman" w:cs="Times New Roman"/>
           <w:lang w:val="en-CA"/>
@@ -490,7 +492,21 @@
           <w:rFonts w:ascii="Times New Roman" w:hAnsi="Times New Roman" w:cs="Times New Roman"/>
           <w:lang w:val="en-CA"/>
         </w:rPr>
-        <w:t xml:space="preserve">. The view then gets its current state from the model to check if any changes were made to the persistence file. For example, is an employee was added, the model state was changed and this new employee has been saved to the xml file. The view needs to access the xml file through the model </w:t>
+        <w:t xml:space="preserve">. </w:t>
+      </w:r>
+      <w:r>
+        <w:rPr>
+          <w:rFonts w:ascii="Times New Roman" w:hAnsi="Times New Roman" w:cs="Times New Roman"/>
+          <w:lang w:val="en-CA"/>
+        </w:rPr>
+        <w:t xml:space="preserve">The controller saves the changes to the persistence layer and the model is saved to the file as well. </w:t>
+      </w:r>
+      <w:r>
+        <w:rPr>
+          <w:rFonts w:ascii="Times New Roman" w:hAnsi="Times New Roman" w:cs="Times New Roman"/>
+          <w:lang w:val="en-CA"/>
+        </w:rPr>
+        <w:t xml:space="preserve">The view then gets its current state from the model to check if any changes were made to the persistence file. For example, is an employee was added, the model state was changed and this new employee has been saved to the xml file. The view needs to access the xml file through the model </w:t>
       </w:r>
       <w:r>
         <w:rPr>
@@ -509,284 +525,333 @@
     </w:p>
     <w:p>
       <w:pPr>
-        <w:rPr>
-          <w:rFonts w:ascii="Times New Roman" w:hAnsi="Times New Roman" w:cs="Times New Roman"/>
-          <w:lang w:val="en-CA"/>
-        </w:rPr>
-      </w:pPr>
-      <w:r>
-        <w:rPr>
-          <w:rFonts w:ascii="Times New Roman" w:hAnsi="Times New Roman" w:cs="Times New Roman"/>
-          <w:lang w:val="en-CA"/>
-        </w:rPr>
-        <w:t xml:space="preserve">Other architectures styles were not applied for the simple reason that MVC was best suited to this situation. Since the three platforms did not need to be linked or connected to a server, the client-server architecture yields no benefits. Layered architecture would be a pain to implement mainly due to the way that all the data is shared. Therefore, the repository architecture wasn’t applied either. Finally, pipe and filter was not used because the processing of information in this case was simple enough to be handled by MVC. Pipe and filter is useful for more complex systems where several steps of data processing occur and that is not the case here. </w:t>
-      </w:r>
-    </w:p>
-    <w:p>
-      <w:pPr>
-        <w:rPr>
-          <w:rFonts w:ascii="Times New Roman" w:hAnsi="Times New Roman" w:cs="Times New Roman"/>
-          <w:lang w:val="en-CA"/>
-        </w:rPr>
-      </w:pPr>
-    </w:p>
-    <w:p>
-      <w:pPr>
-        <w:rPr>
-          <w:rFonts w:ascii="Times New Roman" w:hAnsi="Times New Roman" w:cs="Times New Roman"/>
-          <w:lang w:val="en-CA"/>
-        </w:rPr>
-      </w:pPr>
-    </w:p>
-    <w:p>
-      <w:pPr>
-        <w:rPr>
-          <w:rFonts w:ascii="Times New Roman" w:hAnsi="Times New Roman" w:cs="Times New Roman"/>
-          <w:lang w:val="en-CA"/>
-        </w:rPr>
-      </w:pPr>
-    </w:p>
-    <w:p>
-      <w:pPr>
-        <w:rPr>
-          <w:rFonts w:ascii="Times New Roman" w:hAnsi="Times New Roman" w:cs="Times New Roman"/>
-          <w:lang w:val="en-CA"/>
-        </w:rPr>
-      </w:pPr>
-    </w:p>
-    <w:p>
-      <w:pPr>
-        <w:rPr>
-          <w:rFonts w:ascii="Times New Roman" w:hAnsi="Times New Roman" w:cs="Times New Roman"/>
-          <w:lang w:val="en-CA"/>
-        </w:rPr>
-      </w:pPr>
-    </w:p>
-    <w:p>
-      <w:pPr>
-        <w:rPr>
-          <w:rFonts w:ascii="Times New Roman" w:hAnsi="Times New Roman" w:cs="Times New Roman"/>
-          <w:lang w:val="en-CA"/>
-        </w:rPr>
-      </w:pPr>
-    </w:p>
-    <w:p>
-      <w:pPr>
-        <w:rPr>
-          <w:rFonts w:ascii="Times New Roman" w:hAnsi="Times New Roman" w:cs="Times New Roman"/>
-          <w:lang w:val="en-CA"/>
-        </w:rPr>
-      </w:pPr>
-    </w:p>
-    <w:p>
-      <w:pPr>
-        <w:rPr>
-          <w:rFonts w:ascii="Times New Roman" w:hAnsi="Times New Roman" w:cs="Times New Roman"/>
-          <w:lang w:val="en-CA"/>
-        </w:rPr>
-      </w:pPr>
-    </w:p>
-    <w:p>
-      <w:pPr>
-        <w:rPr>
-          <w:rFonts w:ascii="Times New Roman" w:hAnsi="Times New Roman" w:cs="Times New Roman"/>
-          <w:lang w:val="en-CA"/>
-        </w:rPr>
-      </w:pPr>
-    </w:p>
-    <w:p>
-      <w:pPr>
-        <w:rPr>
-          <w:rFonts w:ascii="Times New Roman" w:hAnsi="Times New Roman" w:cs="Times New Roman"/>
-          <w:lang w:val="en-CA"/>
-        </w:rPr>
-      </w:pPr>
-    </w:p>
-    <w:p>
-      <w:pPr>
-        <w:rPr>
-          <w:rFonts w:ascii="Times New Roman" w:hAnsi="Times New Roman" w:cs="Times New Roman"/>
-          <w:lang w:val="en-CA"/>
-        </w:rPr>
-      </w:pPr>
-    </w:p>
-    <w:p>
-      <w:pPr>
-        <w:rPr>
-          <w:rFonts w:ascii="Times New Roman" w:hAnsi="Times New Roman" w:cs="Times New Roman"/>
-          <w:lang w:val="en-CA"/>
-        </w:rPr>
-      </w:pPr>
-    </w:p>
-    <w:p>
-      <w:pPr>
-        <w:rPr>
-          <w:rFonts w:ascii="Times New Roman" w:hAnsi="Times New Roman" w:cs="Times New Roman"/>
-          <w:lang w:val="en-CA"/>
-        </w:rPr>
-      </w:pPr>
-    </w:p>
-    <w:p>
-      <w:pPr>
-        <w:rPr>
-          <w:rFonts w:ascii="Times New Roman" w:hAnsi="Times New Roman" w:cs="Times New Roman"/>
-          <w:lang w:val="en-CA"/>
-        </w:rPr>
-      </w:pPr>
-    </w:p>
-    <w:p>
-      <w:pPr>
-        <w:rPr>
-          <w:rFonts w:ascii="Times New Roman" w:hAnsi="Times New Roman" w:cs="Times New Roman"/>
-          <w:lang w:val="en-CA"/>
-        </w:rPr>
-      </w:pPr>
-    </w:p>
-    <w:p>
-      <w:pPr>
-        <w:rPr>
-          <w:rFonts w:ascii="Times New Roman" w:hAnsi="Times New Roman" w:cs="Times New Roman"/>
-          <w:lang w:val="en-CA"/>
-        </w:rPr>
-      </w:pPr>
-    </w:p>
-    <w:p>
-      <w:pPr>
-        <w:rPr>
-          <w:rFonts w:ascii="Times New Roman" w:hAnsi="Times New Roman" w:cs="Times New Roman"/>
-          <w:lang w:val="en-CA"/>
-        </w:rPr>
-      </w:pPr>
-    </w:p>
-    <w:p>
-      <w:pPr>
-        <w:rPr>
-          <w:rFonts w:ascii="Times New Roman" w:hAnsi="Times New Roman" w:cs="Times New Roman"/>
-          <w:lang w:val="en-CA"/>
-        </w:rPr>
-      </w:pPr>
-    </w:p>
-    <w:p>
-      <w:pPr>
-        <w:rPr>
-          <w:rFonts w:ascii="Times New Roman" w:hAnsi="Times New Roman" w:cs="Times New Roman"/>
-          <w:lang w:val="en-CA"/>
-        </w:rPr>
-      </w:pPr>
-    </w:p>
-    <w:p>
-      <w:pPr>
-        <w:rPr>
-          <w:rFonts w:ascii="Times New Roman" w:hAnsi="Times New Roman" w:cs="Times New Roman"/>
-          <w:lang w:val="en-CA"/>
-        </w:rPr>
-      </w:pPr>
-    </w:p>
-    <w:p>
-      <w:pPr>
-        <w:rPr>
-          <w:rFonts w:ascii="Times New Roman" w:hAnsi="Times New Roman" w:cs="Times New Roman"/>
-          <w:lang w:val="en-CA"/>
-        </w:rPr>
-      </w:pPr>
-    </w:p>
-    <w:p>
-      <w:pPr>
-        <w:rPr>
-          <w:rFonts w:ascii="Times New Roman" w:hAnsi="Times New Roman" w:cs="Times New Roman"/>
-          <w:lang w:val="en-CA"/>
-        </w:rPr>
-      </w:pPr>
-    </w:p>
-    <w:p>
-      <w:pPr>
-        <w:rPr>
-          <w:rFonts w:ascii="Times New Roman" w:hAnsi="Times New Roman" w:cs="Times New Roman"/>
-          <w:lang w:val="en-CA"/>
-        </w:rPr>
-      </w:pPr>
-    </w:p>
-    <w:p>
-      <w:pPr>
-        <w:rPr>
-          <w:rFonts w:ascii="Times New Roman" w:hAnsi="Times New Roman" w:cs="Times New Roman"/>
-          <w:lang w:val="en-CA"/>
-        </w:rPr>
-      </w:pPr>
-    </w:p>
-    <w:p>
-      <w:pPr>
-        <w:rPr>
-          <w:rFonts w:ascii="Times New Roman" w:hAnsi="Times New Roman" w:cs="Times New Roman"/>
-          <w:lang w:val="en-CA"/>
-        </w:rPr>
-      </w:pPr>
-    </w:p>
-    <w:p>
-      <w:pPr>
-        <w:rPr>
-          <w:rFonts w:ascii="Times New Roman" w:hAnsi="Times New Roman" w:cs="Times New Roman"/>
-          <w:lang w:val="en-CA"/>
-        </w:rPr>
-      </w:pPr>
-    </w:p>
-    <w:p>
-      <w:pPr>
-        <w:rPr>
-          <w:rFonts w:ascii="Times New Roman" w:hAnsi="Times New Roman" w:cs="Times New Roman"/>
-          <w:lang w:val="en-CA"/>
-        </w:rPr>
-      </w:pPr>
-    </w:p>
-    <w:p>
-      <w:pPr>
-        <w:rPr>
-          <w:rFonts w:ascii="Times New Roman" w:hAnsi="Times New Roman" w:cs="Times New Roman"/>
-          <w:lang w:val="en-CA"/>
-        </w:rPr>
-      </w:pPr>
-    </w:p>
-    <w:p>
-      <w:pPr>
-        <w:rPr>
-          <w:rFonts w:ascii="Times New Roman" w:hAnsi="Times New Roman" w:cs="Times New Roman"/>
-          <w:lang w:val="en-CA"/>
-        </w:rPr>
-      </w:pPr>
-    </w:p>
-    <w:p>
-      <w:pPr>
-        <w:rPr>
-          <w:rFonts w:ascii="Times New Roman" w:hAnsi="Times New Roman" w:cs="Times New Roman"/>
-          <w:lang w:val="en-CA"/>
-        </w:rPr>
-      </w:pPr>
-    </w:p>
-    <w:p>
-      <w:pPr>
-        <w:rPr>
-          <w:rFonts w:ascii="Times New Roman" w:hAnsi="Times New Roman" w:cs="Times New Roman"/>
-          <w:lang w:val="en-CA"/>
-        </w:rPr>
-      </w:pPr>
-    </w:p>
-    <w:p>
-      <w:pPr>
-        <w:rPr>
-          <w:rFonts w:ascii="Times New Roman" w:hAnsi="Times New Roman" w:cs="Times New Roman"/>
-          <w:lang w:val="en-CA"/>
-        </w:rPr>
-      </w:pPr>
-    </w:p>
-    <w:p>
-      <w:pPr>
-        <w:rPr>
-          <w:rFonts w:ascii="Times New Roman" w:hAnsi="Times New Roman" w:cs="Times New Roman"/>
-          <w:lang w:val="en-CA"/>
-        </w:rPr>
-      </w:pPr>
+        <w:ind w:firstLine="720"/>
+        <w:rPr>
+          <w:rFonts w:ascii="Times New Roman" w:hAnsi="Times New Roman" w:cs="Times New Roman"/>
+          <w:lang w:val="en-CA"/>
+        </w:rPr>
+      </w:pPr>
+      <w:r>
+        <w:rPr>
+          <w:rFonts w:ascii="Times New Roman" w:hAnsi="Times New Roman" w:cs="Times New Roman"/>
+          <w:lang w:val="en-CA"/>
+        </w:rPr>
+        <w:t>The user uses the buttons to have the view send the information to the controller. Based on the button that is being pressed, the controller then calls one of its sub-controllers. These controllers are employee, supply, equi</w:t>
+      </w:r>
+      <w:r>
+        <w:rPr>
+          <w:rFonts w:ascii="Times New Roman" w:hAnsi="Times New Roman" w:cs="Times New Roman"/>
+          <w:lang w:val="en-CA"/>
+        </w:rPr>
+        <w:t>pment and menu. Each of them is</w:t>
+      </w:r>
       <w:bookmarkStart w:id="0" w:name="_GoBack"/>
       <w:bookmarkEnd w:id="0"/>
+      <w:r>
+        <w:rPr>
+          <w:rFonts w:ascii="Times New Roman" w:hAnsi="Times New Roman" w:cs="Times New Roman"/>
+          <w:lang w:val="en-CA"/>
+        </w:rPr>
+        <w:t xml:space="preserve"> in charge of different parts of the system to avoid having a blob or god class. </w:t>
+      </w:r>
+    </w:p>
+    <w:p>
+      <w:pPr>
+        <w:ind w:firstLine="720"/>
+        <w:rPr>
+          <w:rFonts w:ascii="Times New Roman" w:hAnsi="Times New Roman" w:cs="Times New Roman"/>
+          <w:lang w:val="en-CA"/>
+        </w:rPr>
+      </w:pPr>
+      <w:r>
+        <w:rPr>
+          <w:rFonts w:ascii="Times New Roman" w:hAnsi="Times New Roman" w:cs="Times New Roman"/>
+          <w:lang w:val="en-CA"/>
+        </w:rPr>
+        <w:t xml:space="preserve">Other architectures styles were not applied for the simple reason that MVC was best suited to this situation. Layered architecture would be a pain to implement mainly due to the way that all the data is shared. Therefore, the repository architecture wasn’t applied either. Finally, pipe and filter was not used because the processing of information in this case was simple enough to be handled by MVC. Pipe and filter is useful for more complex systems where several steps of data processing occur and that is not the case here. </w:t>
+      </w:r>
+      <w:r>
+        <w:rPr>
+          <w:rFonts w:ascii="Times New Roman" w:hAnsi="Times New Roman" w:cs="Times New Roman"/>
+          <w:lang w:val="en-CA"/>
+        </w:rPr>
+        <w:t xml:space="preserve">Client server architecture however is being used for the PHP web application in conjunction with the MVC style. Client server is being used due to the nature of PHP. Since it is a web application, it makes sense to use that architecture. </w:t>
+      </w:r>
+    </w:p>
+    <w:p>
+      <w:pPr>
+        <w:ind w:firstLine="720"/>
+        <w:rPr>
+          <w:rFonts w:ascii="Times New Roman" w:hAnsi="Times New Roman" w:cs="Times New Roman"/>
+          <w:lang w:val="en-CA"/>
+        </w:rPr>
+      </w:pPr>
+      <w:r>
+        <w:rPr>
+          <w:rFonts w:ascii="Times New Roman" w:hAnsi="Times New Roman" w:cs="Times New Roman"/>
+          <w:lang w:val="en-CA"/>
+        </w:rPr>
+        <w:t xml:space="preserve">The way that the PHP system is going to work is </w:t>
+      </w:r>
+      <w:r>
+        <w:rPr>
+          <w:rFonts w:ascii="Times New Roman" w:hAnsi="Times New Roman" w:cs="Times New Roman"/>
+          <w:lang w:val="en-CA"/>
+        </w:rPr>
+        <w:t>like</w:t>
+      </w:r>
+      <w:r>
+        <w:rPr>
+          <w:rFonts w:ascii="Times New Roman" w:hAnsi="Times New Roman" w:cs="Times New Roman"/>
+          <w:lang w:val="en-CA"/>
+        </w:rPr>
+        <w:t xml:space="preserve"> the way the rest of the system works. However, the client will connect to the server and then have access to the application. </w:t>
+      </w:r>
+      <w:r>
+        <w:rPr>
+          <w:rFonts w:ascii="Times New Roman" w:hAnsi="Times New Roman" w:cs="Times New Roman"/>
+          <w:lang w:val="en-CA"/>
+        </w:rPr>
+        <w:t>So,</w:t>
+      </w:r>
+      <w:r>
+        <w:rPr>
+          <w:rFonts w:ascii="Times New Roman" w:hAnsi="Times New Roman" w:cs="Times New Roman"/>
+          <w:lang w:val="en-CA"/>
+        </w:rPr>
+        <w:t xml:space="preserve"> the internet server will be the layer that connects the user to the view. </w:t>
+      </w:r>
+      <w:r>
+        <w:rPr>
+          <w:rFonts w:ascii="Times New Roman" w:hAnsi="Times New Roman" w:cs="Times New Roman"/>
+          <w:lang w:val="en-CA"/>
+        </w:rPr>
+        <w:t xml:space="preserve">In the block diagram, this is shown. </w:t>
+      </w:r>
+    </w:p>
+    <w:p>
+      <w:pPr>
+        <w:rPr>
+          <w:rFonts w:ascii="Times New Roman" w:hAnsi="Times New Roman" w:cs="Times New Roman"/>
+          <w:lang w:val="en-CA"/>
+        </w:rPr>
+      </w:pPr>
+    </w:p>
+    <w:p>
+      <w:pPr>
+        <w:rPr>
+          <w:rFonts w:ascii="Times New Roman" w:hAnsi="Times New Roman" w:cs="Times New Roman"/>
+          <w:lang w:val="en-CA"/>
+        </w:rPr>
+      </w:pPr>
+    </w:p>
+    <w:p>
+      <w:pPr>
+        <w:rPr>
+          <w:rFonts w:ascii="Times New Roman" w:hAnsi="Times New Roman" w:cs="Times New Roman"/>
+          <w:lang w:val="en-CA"/>
+        </w:rPr>
+      </w:pPr>
+    </w:p>
+    <w:p>
+      <w:pPr>
+        <w:rPr>
+          <w:rFonts w:ascii="Times New Roman" w:hAnsi="Times New Roman" w:cs="Times New Roman"/>
+          <w:lang w:val="en-CA"/>
+        </w:rPr>
+      </w:pPr>
+    </w:p>
+    <w:p>
+      <w:pPr>
+        <w:rPr>
+          <w:rFonts w:ascii="Times New Roman" w:hAnsi="Times New Roman" w:cs="Times New Roman"/>
+          <w:lang w:val="en-CA"/>
+        </w:rPr>
+      </w:pPr>
+    </w:p>
+    <w:p>
+      <w:pPr>
+        <w:rPr>
+          <w:rFonts w:ascii="Times New Roman" w:hAnsi="Times New Roman" w:cs="Times New Roman"/>
+          <w:lang w:val="en-CA"/>
+        </w:rPr>
+      </w:pPr>
+    </w:p>
+    <w:p>
+      <w:pPr>
+        <w:rPr>
+          <w:rFonts w:ascii="Times New Roman" w:hAnsi="Times New Roman" w:cs="Times New Roman"/>
+          <w:lang w:val="en-CA"/>
+        </w:rPr>
+      </w:pPr>
+    </w:p>
+    <w:p>
+      <w:pPr>
+        <w:rPr>
+          <w:rFonts w:ascii="Times New Roman" w:hAnsi="Times New Roman" w:cs="Times New Roman"/>
+          <w:lang w:val="en-CA"/>
+        </w:rPr>
+      </w:pPr>
+    </w:p>
+    <w:p>
+      <w:pPr>
+        <w:rPr>
+          <w:rFonts w:ascii="Times New Roman" w:hAnsi="Times New Roman" w:cs="Times New Roman"/>
+          <w:lang w:val="en-CA"/>
+        </w:rPr>
+      </w:pPr>
+    </w:p>
+    <w:p>
+      <w:pPr>
+        <w:rPr>
+          <w:rFonts w:ascii="Times New Roman" w:hAnsi="Times New Roman" w:cs="Times New Roman"/>
+          <w:lang w:val="en-CA"/>
+        </w:rPr>
+      </w:pPr>
+    </w:p>
+    <w:p>
+      <w:pPr>
+        <w:rPr>
+          <w:rFonts w:ascii="Times New Roman" w:hAnsi="Times New Roman" w:cs="Times New Roman"/>
+          <w:lang w:val="en-CA"/>
+        </w:rPr>
+      </w:pPr>
+    </w:p>
+    <w:p>
+      <w:pPr>
+        <w:rPr>
+          <w:rFonts w:ascii="Times New Roman" w:hAnsi="Times New Roman" w:cs="Times New Roman"/>
+          <w:lang w:val="en-CA"/>
+        </w:rPr>
+      </w:pPr>
+    </w:p>
+    <w:p>
+      <w:pPr>
+        <w:rPr>
+          <w:rFonts w:ascii="Times New Roman" w:hAnsi="Times New Roman" w:cs="Times New Roman"/>
+          <w:lang w:val="en-CA"/>
+        </w:rPr>
+      </w:pPr>
+    </w:p>
+    <w:p>
+      <w:pPr>
+        <w:rPr>
+          <w:rFonts w:ascii="Times New Roman" w:hAnsi="Times New Roman" w:cs="Times New Roman"/>
+          <w:lang w:val="en-CA"/>
+        </w:rPr>
+      </w:pPr>
+    </w:p>
+    <w:p>
+      <w:pPr>
+        <w:rPr>
+          <w:rFonts w:ascii="Times New Roman" w:hAnsi="Times New Roman" w:cs="Times New Roman"/>
+          <w:lang w:val="en-CA"/>
+        </w:rPr>
+      </w:pPr>
+    </w:p>
+    <w:p>
+      <w:pPr>
+        <w:rPr>
+          <w:rFonts w:ascii="Times New Roman" w:hAnsi="Times New Roman" w:cs="Times New Roman"/>
+          <w:lang w:val="en-CA"/>
+        </w:rPr>
+      </w:pPr>
+    </w:p>
+    <w:p>
+      <w:pPr>
+        <w:rPr>
+          <w:rFonts w:ascii="Times New Roman" w:hAnsi="Times New Roman" w:cs="Times New Roman"/>
+          <w:lang w:val="en-CA"/>
+        </w:rPr>
+      </w:pPr>
+    </w:p>
+    <w:p>
+      <w:pPr>
+        <w:rPr>
+          <w:rFonts w:ascii="Times New Roman" w:hAnsi="Times New Roman" w:cs="Times New Roman"/>
+          <w:lang w:val="en-CA"/>
+        </w:rPr>
+      </w:pPr>
+    </w:p>
+    <w:p>
+      <w:pPr>
+        <w:rPr>
+          <w:rFonts w:ascii="Times New Roman" w:hAnsi="Times New Roman" w:cs="Times New Roman"/>
+          <w:lang w:val="en-CA"/>
+        </w:rPr>
+      </w:pPr>
+    </w:p>
+    <w:p>
+      <w:pPr>
+        <w:rPr>
+          <w:rFonts w:ascii="Times New Roman" w:hAnsi="Times New Roman" w:cs="Times New Roman"/>
+          <w:lang w:val="en-CA"/>
+        </w:rPr>
+      </w:pPr>
+    </w:p>
+    <w:p>
+      <w:pPr>
+        <w:rPr>
+          <w:rFonts w:ascii="Times New Roman" w:hAnsi="Times New Roman" w:cs="Times New Roman"/>
+          <w:lang w:val="en-CA"/>
+        </w:rPr>
+      </w:pPr>
+    </w:p>
+    <w:p>
+      <w:pPr>
+        <w:rPr>
+          <w:rFonts w:ascii="Times New Roman" w:hAnsi="Times New Roman" w:cs="Times New Roman"/>
+          <w:lang w:val="en-CA"/>
+        </w:rPr>
+      </w:pPr>
+    </w:p>
+    <w:p>
+      <w:pPr>
+        <w:rPr>
+          <w:rFonts w:ascii="Times New Roman" w:hAnsi="Times New Roman" w:cs="Times New Roman"/>
+          <w:lang w:val="en-CA"/>
+        </w:rPr>
+      </w:pPr>
+    </w:p>
+    <w:p>
+      <w:pPr>
+        <w:rPr>
+          <w:rFonts w:ascii="Times New Roman" w:hAnsi="Times New Roman" w:cs="Times New Roman"/>
+          <w:lang w:val="en-CA"/>
+        </w:rPr>
+      </w:pPr>
+    </w:p>
+    <w:p>
+      <w:pPr>
+        <w:rPr>
+          <w:rFonts w:ascii="Times New Roman" w:hAnsi="Times New Roman" w:cs="Times New Roman"/>
+          <w:lang w:val="en-CA"/>
+        </w:rPr>
+      </w:pPr>
+    </w:p>
+    <w:p>
+      <w:pPr>
+        <w:rPr>
+          <w:rFonts w:ascii="Times New Roman" w:hAnsi="Times New Roman" w:cs="Times New Roman"/>
+          <w:lang w:val="en-CA"/>
+        </w:rPr>
+      </w:pPr>
+    </w:p>
+    <w:p>
+      <w:pPr>
+        <w:rPr>
+          <w:rFonts w:ascii="Times New Roman" w:hAnsi="Times New Roman" w:cs="Times New Roman"/>
+          <w:lang w:val="en-CA"/>
+        </w:rPr>
+      </w:pPr>
+    </w:p>
+    <w:p>
+      <w:pPr>
+        <w:rPr>
+          <w:rFonts w:ascii="Times New Roman" w:hAnsi="Times New Roman" w:cs="Times New Roman"/>
+          <w:lang w:val="en-CA"/>
+        </w:rPr>
+      </w:pPr>
     </w:p>
     <w:sectPr>
       <w:pgSz w:w="12240" w:h="15840"/>

</xml_diff>

<commit_message>
Part 2 Discussion/Rationale Updated
</commit_message>
<xml_diff>
--- a/Team_12_Deliverable2/Part1.docx
+++ b/Team_12_Deliverable2/Part1.docx
@@ -22,424 +22,444 @@
           <w:u w:val="single"/>
           <w:lang w:val="en-CA"/>
         </w:rPr>
-        <w:t>Description of Architecture</w:t>
-      </w:r>
-    </w:p>
-    <w:p>
-      <w:pPr>
-        <w:rPr>
-          <w:rFonts w:ascii="Times New Roman" w:hAnsi="Times New Roman" w:cs="Times New Roman"/>
-          <w:u w:val="single"/>
-          <w:lang w:val="en-CA"/>
-        </w:rPr>
-      </w:pPr>
-    </w:p>
-    <w:p>
-      <w:pPr>
-        <w:rPr>
-          <w:rFonts w:ascii="Times New Roman" w:hAnsi="Times New Roman" w:cs="Times New Roman"/>
-          <w:u w:val="single"/>
-          <w:lang w:val="en-CA"/>
-        </w:rPr>
-      </w:pPr>
-      <w:r>
-        <w:rPr>
-          <w:rFonts w:ascii="Times New Roman" w:hAnsi="Times New Roman" w:cs="Times New Roman"/>
-          <w:u w:val="single"/>
-          <w:lang w:val="en-CA"/>
-        </w:rPr>
-        <w:t xml:space="preserve">Discussion: </w:t>
-      </w:r>
-    </w:p>
-    <w:p>
-      <w:pPr>
-        <w:rPr>
-          <w:rFonts w:ascii="Times New Roman" w:hAnsi="Times New Roman" w:cs="Times New Roman"/>
-          <w:lang w:val="en-CA"/>
-        </w:rPr>
-      </w:pPr>
-    </w:p>
-    <w:p>
-      <w:pPr>
-        <w:ind w:firstLine="720"/>
-        <w:rPr>
-          <w:rFonts w:ascii="Times New Roman" w:hAnsi="Times New Roman" w:cs="Times New Roman"/>
-          <w:lang w:val="en-CA"/>
-        </w:rPr>
-      </w:pPr>
-      <w:r>
-        <w:rPr>
-          <w:rFonts w:ascii="Times New Roman" w:hAnsi="Times New Roman" w:cs="Times New Roman"/>
-          <w:lang w:val="en-CA"/>
-        </w:rPr>
-        <w:t>This</w:t>
-      </w:r>
-      <w:r>
-        <w:rPr>
-          <w:rFonts w:ascii="Times New Roman" w:hAnsi="Times New Roman" w:cs="Times New Roman"/>
-          <w:lang w:val="en-CA"/>
-        </w:rPr>
-        <w:t xml:space="preserve"> system</w:t>
-      </w:r>
-      <w:r>
-        <w:rPr>
-          <w:rFonts w:ascii="Times New Roman" w:hAnsi="Times New Roman" w:cs="Times New Roman"/>
-          <w:lang w:val="en-CA"/>
-        </w:rPr>
-        <w:t xml:space="preserve"> uses the MVC architectural pattern.</w:t>
-      </w:r>
-      <w:r>
-        <w:rPr>
-          <w:rFonts w:ascii="Times New Roman" w:hAnsi="Times New Roman" w:cs="Times New Roman"/>
-          <w:lang w:val="en-CA"/>
-        </w:rPr>
-        <w:t xml:space="preserve"> </w:t>
-      </w:r>
-      <w:r>
-        <w:rPr>
-          <w:rFonts w:ascii="Times New Roman" w:hAnsi="Times New Roman" w:cs="Times New Roman"/>
-          <w:lang w:val="en-CA"/>
-        </w:rPr>
-        <w:t xml:space="preserve">This style is </w:t>
-      </w:r>
-      <w:r>
-        <w:rPr>
-          <w:rFonts w:ascii="Times New Roman" w:hAnsi="Times New Roman" w:cs="Times New Roman"/>
-          <w:lang w:val="en-CA"/>
-        </w:rPr>
-        <w:t>being applied because the design of this application is very similar to that of assignmen</w:t>
-      </w:r>
-      <w:r>
-        <w:rPr>
-          <w:rFonts w:ascii="Times New Roman" w:hAnsi="Times New Roman" w:cs="Times New Roman"/>
-          <w:lang w:val="en-CA"/>
-        </w:rPr>
-        <w:t xml:space="preserve">t 1 and so we decided that this </w:t>
-      </w:r>
-      <w:r>
-        <w:rPr>
-          <w:rFonts w:ascii="Times New Roman" w:hAnsi="Times New Roman" w:cs="Times New Roman"/>
-          <w:lang w:val="en-CA"/>
-        </w:rPr>
-        <w:t>would be the best option.</w:t>
-      </w:r>
-      <w:r>
-        <w:rPr>
-          <w:rFonts w:ascii="Times New Roman" w:hAnsi="Times New Roman" w:cs="Times New Roman"/>
-          <w:lang w:val="en-CA"/>
-        </w:rPr>
-        <w:t xml:space="preserve"> </w:t>
-      </w:r>
-      <w:r>
-        <w:rPr>
-          <w:rFonts w:ascii="Times New Roman" w:hAnsi="Times New Roman" w:cs="Times New Roman"/>
-          <w:lang w:val="en-CA"/>
-        </w:rPr>
-        <w:t>The same architecture is used in the desktop, mobile and web applications. The only difference is the view based on the platform</w:t>
-      </w:r>
-      <w:r>
-        <w:rPr>
-          <w:rFonts w:ascii="Times New Roman" w:hAnsi="Times New Roman" w:cs="Times New Roman"/>
-          <w:lang w:val="en-CA"/>
-        </w:rPr>
-        <w:t>.</w:t>
-      </w:r>
-      <w:r>
-        <w:rPr>
-          <w:rFonts w:ascii="Times New Roman" w:hAnsi="Times New Roman" w:cs="Times New Roman"/>
-          <w:lang w:val="en-CA"/>
-        </w:rPr>
-        <w:t xml:space="preserve"> </w:t>
-      </w:r>
-    </w:p>
-    <w:p>
-      <w:pPr>
-        <w:ind w:firstLine="720"/>
-        <w:rPr>
-          <w:rFonts w:ascii="Times New Roman" w:hAnsi="Times New Roman" w:cs="Times New Roman"/>
-          <w:lang w:val="en-CA"/>
-        </w:rPr>
-      </w:pPr>
-      <w:r>
-        <w:rPr>
-          <w:rFonts w:ascii="Times New Roman" w:hAnsi="Times New Roman" w:cs="Times New Roman"/>
-          <w:lang w:val="en-CA"/>
-        </w:rPr>
-        <w:t xml:space="preserve">The </w:t>
-      </w:r>
-      <w:r>
-        <w:rPr>
-          <w:rFonts w:ascii="Times New Roman" w:hAnsi="Times New Roman" w:cs="Times New Roman"/>
-          <w:lang w:val="en-CA"/>
-        </w:rPr>
-        <w:t>user manipulates the view</w:t>
-      </w:r>
-      <w:r>
-        <w:rPr>
-          <w:rFonts w:ascii="Times New Roman" w:hAnsi="Times New Roman" w:cs="Times New Roman"/>
-          <w:lang w:val="en-CA"/>
-        </w:rPr>
-        <w:t xml:space="preserve"> and this sends the user interactions to the </w:t>
-      </w:r>
-      <w:r>
-        <w:rPr>
-          <w:rFonts w:ascii="Times New Roman" w:hAnsi="Times New Roman" w:cs="Times New Roman"/>
-          <w:lang w:val="en-CA"/>
-        </w:rPr>
-        <w:t>controller that</w:t>
-      </w:r>
-      <w:r>
-        <w:rPr>
-          <w:rFonts w:ascii="Times New Roman" w:hAnsi="Times New Roman" w:cs="Times New Roman"/>
-          <w:lang w:val="en-CA"/>
-        </w:rPr>
-        <w:t xml:space="preserve"> then executes the appropriate functionality. After that, the controller updates </w:t>
-      </w:r>
-      <w:r>
-        <w:rPr>
-          <w:rFonts w:ascii="Times New Roman" w:hAnsi="Times New Roman" w:cs="Times New Roman"/>
-          <w:lang w:val="en-CA"/>
-        </w:rPr>
-        <w:t>the model</w:t>
-      </w:r>
-      <w:r>
-        <w:rPr>
-          <w:rFonts w:ascii="Times New Roman" w:hAnsi="Times New Roman" w:cs="Times New Roman"/>
-          <w:lang w:val="en-CA"/>
-        </w:rPr>
-        <w:t>.</w:t>
-      </w:r>
-      <w:r>
-        <w:rPr>
-          <w:rFonts w:ascii="Times New Roman" w:hAnsi="Times New Roman" w:cs="Times New Roman"/>
-          <w:lang w:val="en-CA"/>
-        </w:rPr>
-        <w:t xml:space="preserve"> </w:t>
-      </w:r>
-      <w:r>
-        <w:rPr>
-          <w:rFonts w:ascii="Times New Roman" w:hAnsi="Times New Roman" w:cs="Times New Roman"/>
-          <w:lang w:val="en-CA"/>
-        </w:rPr>
-        <w:t xml:space="preserve"> If an error were to occur the controller would update the view to communicate this</w:t>
-      </w:r>
-      <w:r>
-        <w:rPr>
-          <w:rFonts w:ascii="Times New Roman" w:hAnsi="Times New Roman" w:cs="Times New Roman"/>
-          <w:lang w:val="en-CA"/>
-        </w:rPr>
-        <w:t xml:space="preserve"> and not update the model</w:t>
-      </w:r>
-      <w:r>
-        <w:rPr>
-          <w:rFonts w:ascii="Times New Roman" w:hAnsi="Times New Roman" w:cs="Times New Roman"/>
-          <w:lang w:val="en-CA"/>
-        </w:rPr>
-        <w:t>.</w:t>
-      </w:r>
-      <w:r>
-        <w:rPr>
-          <w:rFonts w:ascii="Times New Roman" w:hAnsi="Times New Roman" w:cs="Times New Roman"/>
-          <w:lang w:val="en-CA"/>
-        </w:rPr>
-        <w:t xml:space="preserve"> </w:t>
-      </w:r>
-      <w:r>
-        <w:rPr>
-          <w:rFonts w:ascii="Times New Roman" w:hAnsi="Times New Roman" w:cs="Times New Roman"/>
-          <w:lang w:val="en-CA"/>
-        </w:rPr>
-        <w:t>If there are no errors, t</w:t>
-      </w:r>
-      <w:r>
-        <w:rPr>
-          <w:rFonts w:ascii="Times New Roman" w:hAnsi="Times New Roman" w:cs="Times New Roman"/>
-          <w:lang w:val="en-CA"/>
-        </w:rPr>
-        <w:t xml:space="preserve">he controller saves the changes </w:t>
-      </w:r>
-      <w:r>
-        <w:rPr>
-          <w:rFonts w:ascii="Times New Roman" w:hAnsi="Times New Roman" w:cs="Times New Roman"/>
-          <w:lang w:val="en-CA"/>
-        </w:rPr>
-        <w:t xml:space="preserve">to the model </w:t>
-      </w:r>
-      <w:r>
-        <w:rPr>
-          <w:rFonts w:ascii="Times New Roman" w:hAnsi="Times New Roman" w:cs="Times New Roman"/>
-          <w:lang w:val="en-CA"/>
-        </w:rPr>
-        <w:t xml:space="preserve">to the persistence layer. </w:t>
-      </w:r>
-      <w:r>
-        <w:rPr>
-          <w:rFonts w:ascii="Times New Roman" w:hAnsi="Times New Roman" w:cs="Times New Roman"/>
-          <w:lang w:val="en-CA"/>
-        </w:rPr>
-        <w:t>The view then gets its current state from the</w:t>
-      </w:r>
-      <w:r>
-        <w:rPr>
-          <w:rFonts w:ascii="Times New Roman" w:hAnsi="Times New Roman" w:cs="Times New Roman"/>
-          <w:lang w:val="en-CA"/>
-        </w:rPr>
-        <w:t xml:space="preserve"> persistence layer</w:t>
-      </w:r>
-      <w:r>
-        <w:rPr>
-          <w:rFonts w:ascii="Times New Roman" w:hAnsi="Times New Roman" w:cs="Times New Roman"/>
-          <w:lang w:val="en-CA"/>
-        </w:rPr>
-        <w:t xml:space="preserve">. For example, is an employee was added, the model state was changed and this new employee has been saved to the </w:t>
-      </w:r>
-      <w:r>
-        <w:rPr>
-          <w:rFonts w:ascii="Times New Roman" w:hAnsi="Times New Roman" w:cs="Times New Roman"/>
-          <w:lang w:val="en-CA"/>
-        </w:rPr>
-        <w:t>persistence layer</w:t>
-      </w:r>
-      <w:r>
-        <w:rPr>
-          <w:rFonts w:ascii="Times New Roman" w:hAnsi="Times New Roman" w:cs="Times New Roman"/>
-          <w:lang w:val="en-CA"/>
-        </w:rPr>
-        <w:t xml:space="preserve">. The view needs to access </w:t>
-      </w:r>
-      <w:r>
-        <w:rPr>
-          <w:rFonts w:ascii="Times New Roman" w:hAnsi="Times New Roman" w:cs="Times New Roman"/>
-          <w:lang w:val="en-CA"/>
-        </w:rPr>
-        <w:t>persistence</w:t>
-      </w:r>
-      <w:r>
-        <w:rPr>
-          <w:rFonts w:ascii="Times New Roman" w:hAnsi="Times New Roman" w:cs="Times New Roman"/>
-          <w:lang w:val="en-CA"/>
-        </w:rPr>
-        <w:t xml:space="preserve"> </w:t>
-      </w:r>
-      <w:r>
-        <w:rPr>
-          <w:rFonts w:ascii="Times New Roman" w:hAnsi="Times New Roman" w:cs="Times New Roman"/>
-          <w:lang w:val="en-CA"/>
-        </w:rPr>
-        <w:t>to</w:t>
-      </w:r>
-      <w:r>
-        <w:rPr>
-          <w:rFonts w:ascii="Times New Roman" w:hAnsi="Times New Roman" w:cs="Times New Roman"/>
-          <w:lang w:val="en-CA"/>
-        </w:rPr>
-        <w:t xml:space="preserve"> give the user the list of current employees if the user wishes to then do something to that employee’s data. </w:t>
-      </w:r>
-    </w:p>
-    <w:p>
-      <w:pPr>
-        <w:ind w:firstLine="720"/>
-        <w:rPr>
-          <w:rFonts w:ascii="Times New Roman" w:hAnsi="Times New Roman" w:cs="Times New Roman"/>
-          <w:lang w:val="en-CA"/>
-        </w:rPr>
-      </w:pPr>
-      <w:r>
-        <w:rPr>
-          <w:rFonts w:ascii="Times New Roman" w:hAnsi="Times New Roman" w:cs="Times New Roman"/>
-          <w:lang w:val="en-CA"/>
-        </w:rPr>
-        <w:t xml:space="preserve">Other architectures styles were not applied for the simple reason that MVC was best suited to this situation. Layered architecture would be a pain to implement mainly due to the way that all the data is shared. Therefore, the repository architecture wasn’t applied either. Finally, pipe and filter was not used because the processing of information in this case was simple enough to be handled by MVC. Pipe and filter is useful for more complex systems where several steps of data processing occur and that is not the case here. </w:t>
-      </w:r>
-      <w:r>
-        <w:rPr>
-          <w:rFonts w:ascii="Times New Roman" w:hAnsi="Times New Roman" w:cs="Times New Roman"/>
-          <w:lang w:val="en-CA"/>
-        </w:rPr>
-        <w:t xml:space="preserve">Client server architecture however is being used for the PHP web application in conjunction with the MVC style. Client server is being used due to the nature of PHP. Since it is a web application, it makes sense to use that architecture. </w:t>
-      </w:r>
-    </w:p>
-    <w:p>
-      <w:pPr>
-        <w:ind w:firstLine="720"/>
-        <w:rPr>
-          <w:rFonts w:ascii="Times New Roman" w:hAnsi="Times New Roman" w:cs="Times New Roman"/>
-          <w:lang w:val="en-CA"/>
-        </w:rPr>
-      </w:pPr>
-      <w:r>
-        <w:rPr>
-          <w:rFonts w:ascii="Times New Roman" w:hAnsi="Times New Roman" w:cs="Times New Roman"/>
-          <w:lang w:val="en-CA"/>
-        </w:rPr>
-        <w:t xml:space="preserve">The way that the </w:t>
-      </w:r>
-      <w:r>
-        <w:rPr>
-          <w:rFonts w:ascii="Times New Roman" w:hAnsi="Times New Roman" w:cs="Times New Roman"/>
-          <w:lang w:val="en-CA"/>
-        </w:rPr>
-        <w:t>web application</w:t>
-      </w:r>
-      <w:r>
-        <w:rPr>
-          <w:rFonts w:ascii="Times New Roman" w:hAnsi="Times New Roman" w:cs="Times New Roman"/>
-          <w:lang w:val="en-CA"/>
-        </w:rPr>
-        <w:t xml:space="preserve"> is going to work is </w:t>
-      </w:r>
-      <w:r>
-        <w:rPr>
-          <w:rFonts w:ascii="Times New Roman" w:hAnsi="Times New Roman" w:cs="Times New Roman"/>
-          <w:lang w:val="en-CA"/>
-        </w:rPr>
-        <w:t>like</w:t>
-      </w:r>
-      <w:r>
-        <w:rPr>
-          <w:rFonts w:ascii="Times New Roman" w:hAnsi="Times New Roman" w:cs="Times New Roman"/>
-          <w:lang w:val="en-CA"/>
-        </w:rPr>
-        <w:t xml:space="preserve"> the way the rest of the system works. However, the client will connect to the server and then have access to the application. </w:t>
-      </w:r>
-      <w:r>
-        <w:rPr>
-          <w:rFonts w:ascii="Times New Roman" w:hAnsi="Times New Roman" w:cs="Times New Roman"/>
-          <w:lang w:val="en-CA"/>
-        </w:rPr>
-        <w:t>So,</w:t>
-      </w:r>
-      <w:r>
-        <w:rPr>
-          <w:rFonts w:ascii="Times New Roman" w:hAnsi="Times New Roman" w:cs="Times New Roman"/>
-          <w:lang w:val="en-CA"/>
-        </w:rPr>
-        <w:t xml:space="preserve"> the </w:t>
-      </w:r>
-      <w:proofErr w:type="gramStart"/>
-      <w:r>
-        <w:rPr>
-          <w:rFonts w:ascii="Times New Roman" w:hAnsi="Times New Roman" w:cs="Times New Roman"/>
-          <w:lang w:val="en-CA"/>
-        </w:rPr>
-        <w:t>internet</w:t>
-      </w:r>
-      <w:proofErr w:type="gramEnd"/>
-      <w:r>
-        <w:rPr>
-          <w:rFonts w:ascii="Times New Roman" w:hAnsi="Times New Roman" w:cs="Times New Roman"/>
-          <w:lang w:val="en-CA"/>
-        </w:rPr>
-        <w:t xml:space="preserve"> server</w:t>
+        <w:t>Description o</w:t>
       </w:r>
       <w:bookmarkStart w:id="0" w:name="_GoBack"/>
       <w:bookmarkEnd w:id="0"/>
       <w:r>
         <w:rPr>
           <w:rFonts w:ascii="Times New Roman" w:hAnsi="Times New Roman" w:cs="Times New Roman"/>
-          <w:lang w:val="en-CA"/>
-        </w:rPr>
-        <w:t xml:space="preserve"> will be the layer that connects the user to the view. </w:t>
+          <w:b/>
+          <w:sz w:val="32"/>
+          <w:szCs w:val="32"/>
+          <w:u w:val="single"/>
+          <w:lang w:val="en-CA"/>
+        </w:rPr>
+        <w:t>f Architecture</w:t>
+      </w:r>
+    </w:p>
+    <w:p>
+      <w:pPr>
+        <w:rPr>
+          <w:rFonts w:ascii="Times New Roman" w:hAnsi="Times New Roman" w:cs="Times New Roman"/>
+          <w:u w:val="single"/>
+          <w:lang w:val="en-CA"/>
+        </w:rPr>
+      </w:pPr>
+    </w:p>
+    <w:p>
+      <w:pPr>
+        <w:rPr>
+          <w:rFonts w:ascii="Times New Roman" w:hAnsi="Times New Roman" w:cs="Times New Roman"/>
+          <w:u w:val="single"/>
+          <w:lang w:val="en-CA"/>
+        </w:rPr>
+      </w:pPr>
+      <w:r>
+        <w:rPr>
+          <w:rFonts w:ascii="Times New Roman" w:hAnsi="Times New Roman" w:cs="Times New Roman"/>
+          <w:u w:val="single"/>
+          <w:lang w:val="en-CA"/>
+        </w:rPr>
+        <w:t>Discussion</w:t>
+      </w:r>
+      <w:r>
+        <w:rPr>
+          <w:rFonts w:ascii="Times New Roman" w:hAnsi="Times New Roman" w:cs="Times New Roman"/>
+          <w:u w:val="single"/>
+          <w:lang w:val="en-CA"/>
+        </w:rPr>
+        <w:t>/Rationale</w:t>
+      </w:r>
+      <w:r>
+        <w:rPr>
+          <w:rFonts w:ascii="Times New Roman" w:hAnsi="Times New Roman" w:cs="Times New Roman"/>
+          <w:u w:val="single"/>
+          <w:lang w:val="en-CA"/>
+        </w:rPr>
+        <w:t xml:space="preserve">: </w:t>
+      </w:r>
+    </w:p>
+    <w:p>
+      <w:pPr>
+        <w:rPr>
+          <w:rFonts w:ascii="Times New Roman" w:hAnsi="Times New Roman" w:cs="Times New Roman"/>
+          <w:lang w:val="en-CA"/>
+        </w:rPr>
+      </w:pPr>
+    </w:p>
+    <w:p>
+      <w:pPr>
+        <w:ind w:firstLine="720"/>
+        <w:rPr>
+          <w:rFonts w:ascii="Times New Roman" w:hAnsi="Times New Roman" w:cs="Times New Roman"/>
+          <w:lang w:val="en-CA"/>
+        </w:rPr>
+      </w:pPr>
+      <w:r>
+        <w:rPr>
+          <w:rFonts w:ascii="Times New Roman" w:hAnsi="Times New Roman" w:cs="Times New Roman"/>
+          <w:lang w:val="en-CA"/>
+        </w:rPr>
+        <w:t>This</w:t>
+      </w:r>
+      <w:r>
+        <w:rPr>
+          <w:rFonts w:ascii="Times New Roman" w:hAnsi="Times New Roman" w:cs="Times New Roman"/>
+          <w:lang w:val="en-CA"/>
+        </w:rPr>
+        <w:t xml:space="preserve"> system</w:t>
+      </w:r>
+      <w:r>
+        <w:rPr>
+          <w:rFonts w:ascii="Times New Roman" w:hAnsi="Times New Roman" w:cs="Times New Roman"/>
+          <w:lang w:val="en-CA"/>
+        </w:rPr>
+        <w:t xml:space="preserve"> uses the MVC architectural pattern.</w:t>
+      </w:r>
+      <w:r>
+        <w:rPr>
+          <w:rFonts w:ascii="Times New Roman" w:hAnsi="Times New Roman" w:cs="Times New Roman"/>
+          <w:lang w:val="en-CA"/>
+        </w:rPr>
+        <w:t xml:space="preserve"> </w:t>
+      </w:r>
+      <w:r>
+        <w:rPr>
+          <w:rFonts w:ascii="Times New Roman" w:hAnsi="Times New Roman" w:cs="Times New Roman"/>
+          <w:lang w:val="en-CA"/>
+        </w:rPr>
+        <w:t xml:space="preserve">This style is </w:t>
+      </w:r>
+      <w:r>
+        <w:rPr>
+          <w:rFonts w:ascii="Times New Roman" w:hAnsi="Times New Roman" w:cs="Times New Roman"/>
+          <w:lang w:val="en-CA"/>
+        </w:rPr>
+        <w:t>being applied because the design of this application is very similar to that of assignmen</w:t>
+      </w:r>
+      <w:r>
+        <w:rPr>
+          <w:rFonts w:ascii="Times New Roman" w:hAnsi="Times New Roman" w:cs="Times New Roman"/>
+          <w:lang w:val="en-CA"/>
+        </w:rPr>
+        <w:t xml:space="preserve">t 1 and so we decided that this </w:t>
+      </w:r>
+      <w:r>
+        <w:rPr>
+          <w:rFonts w:ascii="Times New Roman" w:hAnsi="Times New Roman" w:cs="Times New Roman"/>
+          <w:lang w:val="en-CA"/>
+        </w:rPr>
+        <w:t>would be the best option.</w:t>
+      </w:r>
+      <w:r>
+        <w:rPr>
+          <w:rFonts w:ascii="Times New Roman" w:hAnsi="Times New Roman" w:cs="Times New Roman"/>
+          <w:lang w:val="en-CA"/>
+        </w:rPr>
+        <w:t xml:space="preserve"> </w:t>
+      </w:r>
+      <w:r>
+        <w:rPr>
+          <w:rFonts w:ascii="Times New Roman" w:hAnsi="Times New Roman" w:cs="Times New Roman"/>
+          <w:lang w:val="en-CA"/>
+        </w:rPr>
+        <w:t>The same architecture is used in the desktop, mobile and web applications. The only difference is the view based on the platform</w:t>
+      </w:r>
+      <w:r>
+        <w:rPr>
+          <w:rFonts w:ascii="Times New Roman" w:hAnsi="Times New Roman" w:cs="Times New Roman"/>
+          <w:lang w:val="en-CA"/>
+        </w:rPr>
+        <w:t>.</w:t>
+      </w:r>
+      <w:r>
+        <w:rPr>
+          <w:rFonts w:ascii="Times New Roman" w:hAnsi="Times New Roman" w:cs="Times New Roman"/>
+          <w:lang w:val="en-CA"/>
+        </w:rPr>
+        <w:t xml:space="preserve"> </w:t>
+      </w:r>
+    </w:p>
+    <w:p>
+      <w:pPr>
+        <w:ind w:firstLine="720"/>
+        <w:rPr>
+          <w:rFonts w:ascii="Times New Roman" w:hAnsi="Times New Roman" w:cs="Times New Roman"/>
+          <w:lang w:val="en-CA"/>
+        </w:rPr>
+      </w:pPr>
+      <w:r>
+        <w:rPr>
+          <w:rFonts w:ascii="Times New Roman" w:hAnsi="Times New Roman" w:cs="Times New Roman"/>
+          <w:lang w:val="en-CA"/>
+        </w:rPr>
+        <w:t xml:space="preserve">The </w:t>
+      </w:r>
+      <w:r>
+        <w:rPr>
+          <w:rFonts w:ascii="Times New Roman" w:hAnsi="Times New Roman" w:cs="Times New Roman"/>
+          <w:lang w:val="en-CA"/>
+        </w:rPr>
+        <w:t>user manipulates the view</w:t>
+      </w:r>
+      <w:r>
+        <w:rPr>
+          <w:rFonts w:ascii="Times New Roman" w:hAnsi="Times New Roman" w:cs="Times New Roman"/>
+          <w:lang w:val="en-CA"/>
+        </w:rPr>
+        <w:t xml:space="preserve"> and this sends the user interactions to the </w:t>
+      </w:r>
+      <w:r>
+        <w:rPr>
+          <w:rFonts w:ascii="Times New Roman" w:hAnsi="Times New Roman" w:cs="Times New Roman"/>
+          <w:lang w:val="en-CA"/>
+        </w:rPr>
+        <w:t>controller that</w:t>
+      </w:r>
+      <w:r>
+        <w:rPr>
+          <w:rFonts w:ascii="Times New Roman" w:hAnsi="Times New Roman" w:cs="Times New Roman"/>
+          <w:lang w:val="en-CA"/>
+        </w:rPr>
+        <w:t xml:space="preserve"> then executes the appropriate functionality. After that, the controller updates </w:t>
+      </w:r>
+      <w:r>
+        <w:rPr>
+          <w:rFonts w:ascii="Times New Roman" w:hAnsi="Times New Roman" w:cs="Times New Roman"/>
+          <w:lang w:val="en-CA"/>
+        </w:rPr>
+        <w:t>the model</w:t>
+      </w:r>
+      <w:r>
+        <w:rPr>
+          <w:rFonts w:ascii="Times New Roman" w:hAnsi="Times New Roman" w:cs="Times New Roman"/>
+          <w:lang w:val="en-CA"/>
+        </w:rPr>
+        <w:t>.</w:t>
+      </w:r>
+      <w:r>
+        <w:rPr>
+          <w:rFonts w:ascii="Times New Roman" w:hAnsi="Times New Roman" w:cs="Times New Roman"/>
+          <w:lang w:val="en-CA"/>
+        </w:rPr>
+        <w:t xml:space="preserve"> </w:t>
+      </w:r>
+      <w:r>
+        <w:rPr>
+          <w:rFonts w:ascii="Times New Roman" w:hAnsi="Times New Roman" w:cs="Times New Roman"/>
+          <w:lang w:val="en-CA"/>
+        </w:rPr>
+        <w:t xml:space="preserve"> If an error were to occur the controller would update the view to communicate this</w:t>
+      </w:r>
+      <w:r>
+        <w:rPr>
+          <w:rFonts w:ascii="Times New Roman" w:hAnsi="Times New Roman" w:cs="Times New Roman"/>
+          <w:lang w:val="en-CA"/>
+        </w:rPr>
+        <w:t xml:space="preserve"> and not update the model</w:t>
+      </w:r>
+      <w:r>
+        <w:rPr>
+          <w:rFonts w:ascii="Times New Roman" w:hAnsi="Times New Roman" w:cs="Times New Roman"/>
+          <w:lang w:val="en-CA"/>
+        </w:rPr>
+        <w:t>.</w:t>
+      </w:r>
+      <w:r>
+        <w:rPr>
+          <w:rFonts w:ascii="Times New Roman" w:hAnsi="Times New Roman" w:cs="Times New Roman"/>
+          <w:lang w:val="en-CA"/>
+        </w:rPr>
+        <w:t xml:space="preserve"> </w:t>
+      </w:r>
+      <w:r>
+        <w:rPr>
+          <w:rFonts w:ascii="Times New Roman" w:hAnsi="Times New Roman" w:cs="Times New Roman"/>
+          <w:lang w:val="en-CA"/>
+        </w:rPr>
+        <w:t>If there are no errors, t</w:t>
+      </w:r>
+      <w:r>
+        <w:rPr>
+          <w:rFonts w:ascii="Times New Roman" w:hAnsi="Times New Roman" w:cs="Times New Roman"/>
+          <w:lang w:val="en-CA"/>
+        </w:rPr>
+        <w:t xml:space="preserve">he controller saves the changes </w:t>
+      </w:r>
+      <w:r>
+        <w:rPr>
+          <w:rFonts w:ascii="Times New Roman" w:hAnsi="Times New Roman" w:cs="Times New Roman"/>
+          <w:lang w:val="en-CA"/>
+        </w:rPr>
+        <w:t xml:space="preserve">to the model </w:t>
+      </w:r>
+      <w:r>
+        <w:rPr>
+          <w:rFonts w:ascii="Times New Roman" w:hAnsi="Times New Roman" w:cs="Times New Roman"/>
+          <w:lang w:val="en-CA"/>
+        </w:rPr>
+        <w:t xml:space="preserve">to the persistence layer. </w:t>
+      </w:r>
+      <w:r>
+        <w:rPr>
+          <w:rFonts w:ascii="Times New Roman" w:hAnsi="Times New Roman" w:cs="Times New Roman"/>
+          <w:lang w:val="en-CA"/>
+        </w:rPr>
+        <w:t>The view then gets its current state from the</w:t>
+      </w:r>
+      <w:r>
+        <w:rPr>
+          <w:rFonts w:ascii="Times New Roman" w:hAnsi="Times New Roman" w:cs="Times New Roman"/>
+          <w:lang w:val="en-CA"/>
+        </w:rPr>
+        <w:t xml:space="preserve"> persistence layer</w:t>
+      </w:r>
+      <w:r>
+        <w:rPr>
+          <w:rFonts w:ascii="Times New Roman" w:hAnsi="Times New Roman" w:cs="Times New Roman"/>
+          <w:lang w:val="en-CA"/>
+        </w:rPr>
+        <w:t xml:space="preserve">. For example, is an employee was added, the model state was changed and this new employee has been saved to the </w:t>
+      </w:r>
+      <w:r>
+        <w:rPr>
+          <w:rFonts w:ascii="Times New Roman" w:hAnsi="Times New Roman" w:cs="Times New Roman"/>
+          <w:lang w:val="en-CA"/>
+        </w:rPr>
+        <w:t>persistence layer</w:t>
+      </w:r>
+      <w:r>
+        <w:rPr>
+          <w:rFonts w:ascii="Times New Roman" w:hAnsi="Times New Roman" w:cs="Times New Roman"/>
+          <w:lang w:val="en-CA"/>
+        </w:rPr>
+        <w:t xml:space="preserve">. The view needs to access </w:t>
+      </w:r>
+      <w:r>
+        <w:rPr>
+          <w:rFonts w:ascii="Times New Roman" w:hAnsi="Times New Roman" w:cs="Times New Roman"/>
+          <w:lang w:val="en-CA"/>
+        </w:rPr>
+        <w:t>persistence</w:t>
+      </w:r>
+      <w:r>
+        <w:rPr>
+          <w:rFonts w:ascii="Times New Roman" w:hAnsi="Times New Roman" w:cs="Times New Roman"/>
+          <w:lang w:val="en-CA"/>
+        </w:rPr>
+        <w:t xml:space="preserve"> </w:t>
+      </w:r>
+      <w:r>
+        <w:rPr>
+          <w:rFonts w:ascii="Times New Roman" w:hAnsi="Times New Roman" w:cs="Times New Roman"/>
+          <w:lang w:val="en-CA"/>
+        </w:rPr>
+        <w:t>to</w:t>
+      </w:r>
+      <w:r>
+        <w:rPr>
+          <w:rFonts w:ascii="Times New Roman" w:hAnsi="Times New Roman" w:cs="Times New Roman"/>
+          <w:lang w:val="en-CA"/>
+        </w:rPr>
+        <w:t xml:space="preserve"> give the user the list of current employees if the user wishes to then do something to that employee’s data. </w:t>
+      </w:r>
+    </w:p>
+    <w:p>
+      <w:pPr>
+        <w:ind w:firstLine="720"/>
+        <w:rPr>
+          <w:rFonts w:ascii="Times New Roman" w:hAnsi="Times New Roman" w:cs="Times New Roman"/>
+          <w:lang w:val="en-CA"/>
+        </w:rPr>
+      </w:pPr>
+      <w:r>
+        <w:rPr>
+          <w:rFonts w:ascii="Times New Roman" w:hAnsi="Times New Roman" w:cs="Times New Roman"/>
+          <w:lang w:val="en-CA"/>
+        </w:rPr>
+        <w:t xml:space="preserve">Other architectures styles were not applied for the simple reason that MVC was best suited to this situation. Layered architecture would be a pain to implement mainly due to the way that all the data is shared. Therefore, the repository architecture wasn’t applied either. Finally, pipe and filter was not used because the processing of information in this case was simple enough to be handled by MVC. Pipe and filter is useful for more complex systems where several steps of data processing occur and that is not the case here. </w:t>
+      </w:r>
+      <w:r>
+        <w:rPr>
+          <w:rFonts w:ascii="Times New Roman" w:hAnsi="Times New Roman" w:cs="Times New Roman"/>
+          <w:lang w:val="en-CA"/>
+        </w:rPr>
+        <w:t xml:space="preserve">Client server architecture however is being used for the PHP web application in conjunction with the MVC style. Client server is being used due to the nature of PHP. Since it is a web application, it makes sense to use that architecture. </w:t>
+      </w:r>
+    </w:p>
+    <w:p>
+      <w:pPr>
+        <w:ind w:firstLine="720"/>
+        <w:rPr>
+          <w:rFonts w:ascii="Times New Roman" w:hAnsi="Times New Roman" w:cs="Times New Roman"/>
+          <w:lang w:val="en-CA"/>
+        </w:rPr>
+      </w:pPr>
+      <w:r>
+        <w:rPr>
+          <w:rFonts w:ascii="Times New Roman" w:hAnsi="Times New Roman" w:cs="Times New Roman"/>
+          <w:lang w:val="en-CA"/>
+        </w:rPr>
+        <w:t xml:space="preserve">The way that the </w:t>
+      </w:r>
+      <w:r>
+        <w:rPr>
+          <w:rFonts w:ascii="Times New Roman" w:hAnsi="Times New Roman" w:cs="Times New Roman"/>
+          <w:lang w:val="en-CA"/>
+        </w:rPr>
+        <w:t>web application</w:t>
+      </w:r>
+      <w:r>
+        <w:rPr>
+          <w:rFonts w:ascii="Times New Roman" w:hAnsi="Times New Roman" w:cs="Times New Roman"/>
+          <w:lang w:val="en-CA"/>
+        </w:rPr>
+        <w:t xml:space="preserve"> is going to work is </w:t>
+      </w:r>
+      <w:r>
+        <w:rPr>
+          <w:rFonts w:ascii="Times New Roman" w:hAnsi="Times New Roman" w:cs="Times New Roman"/>
+          <w:lang w:val="en-CA"/>
+        </w:rPr>
+        <w:t>like</w:t>
+      </w:r>
+      <w:r>
+        <w:rPr>
+          <w:rFonts w:ascii="Times New Roman" w:hAnsi="Times New Roman" w:cs="Times New Roman"/>
+          <w:lang w:val="en-CA"/>
+        </w:rPr>
+        <w:t xml:space="preserve"> the way the rest of the system works. However, the client will connect to the server and then have access to the application. </w:t>
+      </w:r>
+      <w:r>
+        <w:rPr>
+          <w:rFonts w:ascii="Times New Roman" w:hAnsi="Times New Roman" w:cs="Times New Roman"/>
+          <w:lang w:val="en-CA"/>
+        </w:rPr>
+        <w:t>So,</w:t>
+      </w:r>
+      <w:r>
+        <w:rPr>
+          <w:rFonts w:ascii="Times New Roman" w:hAnsi="Times New Roman" w:cs="Times New Roman"/>
+          <w:lang w:val="en-CA"/>
+        </w:rPr>
+        <w:t xml:space="preserve"> the </w:t>
+      </w:r>
+      <w:proofErr w:type="gramStart"/>
+      <w:r>
+        <w:rPr>
+          <w:rFonts w:ascii="Times New Roman" w:hAnsi="Times New Roman" w:cs="Times New Roman"/>
+          <w:lang w:val="en-CA"/>
+        </w:rPr>
+        <w:t>internet</w:t>
+      </w:r>
+      <w:proofErr w:type="gramEnd"/>
+      <w:r>
+        <w:rPr>
+          <w:rFonts w:ascii="Times New Roman" w:hAnsi="Times New Roman" w:cs="Times New Roman"/>
+          <w:lang w:val="en-CA"/>
+        </w:rPr>
+        <w:t xml:space="preserve"> server will be the layer that connects the user to the view. </w:t>
       </w:r>
       <w:r>
         <w:rPr>
@@ -1280,7 +1300,7 @@
   <a:extraClrSchemeLst/>
   <a:extLst>
     <a:ext uri="{05A4C25C-085E-4340-85A3-A5531E510DB2}">
-      <thm15:themeFamily xmlns:thm15="http://schemas.microsoft.com/office/thememl/2012/main" xmlns="" name="Office Theme" id="{62F939B6-93AF-4DB8-9C6B-D6C7DFDC589F}" vid="{4A3C46E8-61CC-4603-A589-7422A47A8E4A}"/>
+      <thm15:themeFamily xmlns="" xmlns:thm15="http://schemas.microsoft.com/office/thememl/2012/main" name="Office Theme" id="{62F939B6-93AF-4DB8-9C6B-D6C7DFDC589F}" vid="{4A3C46E8-61CC-4603-A589-7422A47A8E4A}"/>
     </a:ext>
   </a:extLst>
 </a:theme>

</xml_diff>